<commit_message>
Fin manual usuario y gramaticas, y se agrego switch para que pueda venir sin default statement
</commit_message>
<xml_diff>
--- a/x_Manuales/Manual usuario.docx
+++ b/x_Manuales/Manual usuario.docx
@@ -2,31 +2,1834 @@
 <file path=word/document.xml><?xml version="1.0" encoding="utf-8"?>
 <w:document xmlns:wpc="http://schemas.microsoft.com/office/word/2010/wordprocessingCanvas" xmlns:cx="http://schemas.microsoft.com/office/drawing/2014/chartex" xmlns:cx1="http://schemas.microsoft.com/office/drawing/2015/9/8/chartex" xmlns:cx2="http://schemas.microsoft.com/office/drawing/2015/10/21/chartex" xmlns:cx3="http://schemas.microsoft.com/office/drawing/2016/5/9/chartex" xmlns:cx4="http://schemas.microsoft.com/office/drawing/2016/5/10/chartex" xmlns:cx5="http://schemas.microsoft.com/office/drawing/2016/5/11/chartex" xmlns:cx6="http://schemas.microsoft.com/office/drawing/2016/5/12/chartex" xmlns:cx7="http://schemas.microsoft.com/office/drawing/2016/5/13/chartex" xmlns:cx8="http://schemas.microsoft.com/office/drawing/2016/5/14/chartex" xmlns:mc="http://schemas.openxmlformats.org/markup-compatibility/2006" xmlns:aink="http://schemas.microsoft.com/office/drawing/2016/ink" xmlns:am3d="http://schemas.microsoft.com/office/drawing/2017/model3d" xmlns:o="urn:schemas-microsoft-com:office:office" xmlns:oel="http://schemas.microsoft.com/office/2019/extlst" xmlns:r="http://schemas.openxmlformats.org/officeDocument/2006/relationships" xmlns:m="http://schemas.openxmlformats.org/officeDocument/2006/math" xmlns:v="urn:schemas-microsoft-com:vml" xmlns:wp14="http://schemas.microsoft.com/office/word/2010/wordprocessingDrawing" xmlns:wp="http://schemas.openxmlformats.org/drawingml/2006/wordprocessingDrawing" xmlns:w10="urn:schemas-microsoft-com:office:word" xmlns:w="http://schemas.openxmlformats.org/wordprocessingml/2006/main" xmlns:w14="http://schemas.microsoft.com/office/word/2010/wordml" xmlns:w15="http://schemas.microsoft.com/office/word/2012/wordml" xmlns:w16cex="http://schemas.microsoft.com/office/word/2018/wordml/cex" xmlns:w16cid="http://schemas.microsoft.com/office/word/2016/wordml/cid" xmlns:w16="http://schemas.microsoft.com/office/word/2018/wordml" xmlns:w16sdtdh="http://schemas.microsoft.com/office/word/2020/wordml/sdtdatahash" xmlns:w16se="http://schemas.microsoft.com/office/word/2015/wordml/symex" xmlns:wpg="http://schemas.microsoft.com/office/word/2010/wordprocessingGroup" xmlns:wpi="http://schemas.microsoft.com/office/word/2010/wordprocessingInk" xmlns:wne="http://schemas.microsoft.com/office/word/2006/wordml" xmlns:wps="http://schemas.microsoft.com/office/word/2010/wordprocessingShape" mc:Ignorable="w14 w15 w16se w16cid w16 w16cex w16sdtdh wp14">
   <w:body>
+    <w:p>
+      <w:pPr>
+        <w:rPr>
+          <w:sz w:val="52"/>
+          <w:szCs w:val="52"/>
+          <w:u w:val="single"/>
+        </w:rPr>
+      </w:pPr>
+      <w:r>
+        <w:rPr>
+          <w:sz w:val="52"/>
+          <w:szCs w:val="52"/>
+          <w:u w:val="single"/>
+        </w:rPr>
+        <w:t>Manual de usuario</w:t>
+      </w:r>
+    </w:p>
     <w:p/>
-    <w:p>
-      <w:r>
-        <w:t>.</w:t>
-      </w:r>
-    </w:p>
+    <w:sdt>
+      <w:sdtPr>
+        <w:id w:val="-1371521535"/>
+        <w:docPartObj>
+          <w:docPartGallery w:val="Table of Contents"/>
+          <w:docPartUnique/>
+        </w:docPartObj>
+      </w:sdtPr>
+      <w:sdtEndPr>
+        <w:rPr>
+          <w:rFonts w:asciiTheme="minorHAnsi" w:eastAsiaTheme="minorHAnsi" w:hAnsiTheme="minorHAnsi" w:cstheme="minorBidi"/>
+          <w:b/>
+          <w:bCs/>
+          <w:noProof/>
+          <w:color w:val="auto"/>
+          <w:kern w:val="2"/>
+          <w:sz w:val="22"/>
+          <w:szCs w:val="22"/>
+          <w:lang w:val="es-GT"/>
+          <w14:ligatures w14:val="standardContextual"/>
+        </w:rPr>
+      </w:sdtEndPr>
+      <w:sdtContent>
+        <w:p>
+          <w:pPr>
+            <w:pStyle w:val="TOCHeading"/>
+          </w:pPr>
+          <w:proofErr w:type="spellStart"/>
+          <w:r>
+            <w:t>Indice</w:t>
+          </w:r>
+          <w:proofErr w:type="spellEnd"/>
+        </w:p>
+        <w:p>
+          <w:pPr>
+            <w:pStyle w:val="TOC1"/>
+            <w:tabs>
+              <w:tab w:val="right" w:leader="dot" w:pos="9350"/>
+            </w:tabs>
+            <w:rPr>
+              <w:rFonts w:eastAsiaTheme="minorEastAsia"/>
+              <w:noProof/>
+              <w:lang w:eastAsia="es-GT"/>
+            </w:rPr>
+          </w:pPr>
+          <w:r>
+            <w:fldChar w:fldCharType="begin"/>
+          </w:r>
+          <w:r>
+            <w:instrText xml:space="preserve"> TOC \o "1-3" \h \z \u </w:instrText>
+          </w:r>
+          <w:r>
+            <w:fldChar w:fldCharType="separate"/>
+          </w:r>
+          <w:hyperlink w:anchor="_Toc145793515" w:history="1">
+            <w:r>
+              <w:rPr>
+                <w:rStyle w:val="Hyperlink"/>
+                <w:noProof/>
+              </w:rPr>
+              <w:t>Partes Generales del programa:</w:t>
+            </w:r>
+            <w:r>
+              <w:rPr>
+                <w:noProof/>
+                <w:webHidden/>
+              </w:rPr>
+              <w:tab/>
+            </w:r>
+            <w:r>
+              <w:rPr>
+                <w:noProof/>
+                <w:webHidden/>
+              </w:rPr>
+              <w:fldChar w:fldCharType="begin"/>
+            </w:r>
+            <w:r>
+              <w:rPr>
+                <w:noProof/>
+                <w:webHidden/>
+              </w:rPr>
+              <w:instrText xml:space="preserve"> PAGEREF _Toc145793515 \h </w:instrText>
+            </w:r>
+            <w:r>
+              <w:rPr>
+                <w:noProof/>
+                <w:webHidden/>
+              </w:rPr>
+            </w:r>
+            <w:r>
+              <w:rPr>
+                <w:noProof/>
+                <w:webHidden/>
+              </w:rPr>
+              <w:fldChar w:fldCharType="separate"/>
+            </w:r>
+            <w:r>
+              <w:rPr>
+                <w:noProof/>
+                <w:webHidden/>
+              </w:rPr>
+              <w:t>2</w:t>
+            </w:r>
+            <w:r>
+              <w:rPr>
+                <w:noProof/>
+                <w:webHidden/>
+              </w:rPr>
+              <w:fldChar w:fldCharType="end"/>
+            </w:r>
+          </w:hyperlink>
+        </w:p>
+        <w:p>
+          <w:pPr>
+            <w:pStyle w:val="TOC1"/>
+            <w:tabs>
+              <w:tab w:val="right" w:leader="dot" w:pos="9350"/>
+            </w:tabs>
+            <w:rPr>
+              <w:rFonts w:eastAsiaTheme="minorEastAsia"/>
+              <w:noProof/>
+              <w:lang w:eastAsia="es-GT"/>
+            </w:rPr>
+          </w:pPr>
+          <w:hyperlink w:anchor="_Toc145793516" w:history="1">
+            <w:r>
+              <w:rPr>
+                <w:rStyle w:val="Hyperlink"/>
+                <w:noProof/>
+              </w:rPr>
+              <w:t>Botones Generales:</w:t>
+            </w:r>
+            <w:r>
+              <w:rPr>
+                <w:noProof/>
+                <w:webHidden/>
+              </w:rPr>
+              <w:tab/>
+            </w:r>
+            <w:r>
+              <w:rPr>
+                <w:noProof/>
+                <w:webHidden/>
+              </w:rPr>
+              <w:fldChar w:fldCharType="begin"/>
+            </w:r>
+            <w:r>
+              <w:rPr>
+                <w:noProof/>
+                <w:webHidden/>
+              </w:rPr>
+              <w:instrText xml:space="preserve"> PAGEREF _Toc145793516 \h </w:instrText>
+            </w:r>
+            <w:r>
+              <w:rPr>
+                <w:noProof/>
+                <w:webHidden/>
+              </w:rPr>
+            </w:r>
+            <w:r>
+              <w:rPr>
+                <w:noProof/>
+                <w:webHidden/>
+              </w:rPr>
+              <w:fldChar w:fldCharType="separate"/>
+            </w:r>
+            <w:r>
+              <w:rPr>
+                <w:noProof/>
+                <w:webHidden/>
+              </w:rPr>
+              <w:t>3</w:t>
+            </w:r>
+            <w:r>
+              <w:rPr>
+                <w:noProof/>
+                <w:webHidden/>
+              </w:rPr>
+              <w:fldChar w:fldCharType="end"/>
+            </w:r>
+          </w:hyperlink>
+        </w:p>
+        <w:p>
+          <w:pPr>
+            <w:pStyle w:val="TOC1"/>
+            <w:tabs>
+              <w:tab w:val="right" w:leader="dot" w:pos="9350"/>
+            </w:tabs>
+            <w:rPr>
+              <w:rFonts w:eastAsiaTheme="minorEastAsia"/>
+              <w:noProof/>
+              <w:lang w:eastAsia="es-GT"/>
+            </w:rPr>
+          </w:pPr>
+          <w:hyperlink w:anchor="_Toc145793517" w:history="1">
+            <w:r>
+              <w:rPr>
+                <w:rStyle w:val="Hyperlink"/>
+                <w:noProof/>
+              </w:rPr>
+              <w:t>Detalle del menu Archivo</w:t>
+            </w:r>
+            <w:r>
+              <w:rPr>
+                <w:noProof/>
+                <w:webHidden/>
+              </w:rPr>
+              <w:tab/>
+            </w:r>
+            <w:r>
+              <w:rPr>
+                <w:noProof/>
+                <w:webHidden/>
+              </w:rPr>
+              <w:fldChar w:fldCharType="begin"/>
+            </w:r>
+            <w:r>
+              <w:rPr>
+                <w:noProof/>
+                <w:webHidden/>
+              </w:rPr>
+              <w:instrText xml:space="preserve"> PAGEREF _Toc145793517 \h </w:instrText>
+            </w:r>
+            <w:r>
+              <w:rPr>
+                <w:noProof/>
+                <w:webHidden/>
+              </w:rPr>
+            </w:r>
+            <w:r>
+              <w:rPr>
+                <w:noProof/>
+                <w:webHidden/>
+              </w:rPr>
+              <w:fldChar w:fldCharType="separate"/>
+            </w:r>
+            <w:r>
+              <w:rPr>
+                <w:noProof/>
+                <w:webHidden/>
+              </w:rPr>
+              <w:t>4</w:t>
+            </w:r>
+            <w:r>
+              <w:rPr>
+                <w:noProof/>
+                <w:webHidden/>
+              </w:rPr>
+              <w:fldChar w:fldCharType="end"/>
+            </w:r>
+          </w:hyperlink>
+        </w:p>
+        <w:p>
+          <w:pPr>
+            <w:pStyle w:val="TOC2"/>
+            <w:tabs>
+              <w:tab w:val="right" w:leader="dot" w:pos="9350"/>
+            </w:tabs>
+            <w:rPr>
+              <w:rFonts w:eastAsiaTheme="minorEastAsia"/>
+              <w:noProof/>
+              <w:lang w:eastAsia="es-GT"/>
+            </w:rPr>
+          </w:pPr>
+          <w:hyperlink w:anchor="_Toc145793518" w:history="1">
+            <w:r>
+              <w:rPr>
+                <w:rStyle w:val="Hyperlink"/>
+                <w:noProof/>
+              </w:rPr>
+              <w:t>Ejemplo de ventana emergente abrir y guardar como:</w:t>
+            </w:r>
+            <w:r>
+              <w:rPr>
+                <w:noProof/>
+                <w:webHidden/>
+              </w:rPr>
+              <w:tab/>
+            </w:r>
+            <w:r>
+              <w:rPr>
+                <w:noProof/>
+                <w:webHidden/>
+              </w:rPr>
+              <w:fldChar w:fldCharType="begin"/>
+            </w:r>
+            <w:r>
+              <w:rPr>
+                <w:noProof/>
+                <w:webHidden/>
+              </w:rPr>
+              <w:instrText xml:space="preserve"> PAGEREF _Toc145793518 \h </w:instrText>
+            </w:r>
+            <w:r>
+              <w:rPr>
+                <w:noProof/>
+                <w:webHidden/>
+              </w:rPr>
+            </w:r>
+            <w:r>
+              <w:rPr>
+                <w:noProof/>
+                <w:webHidden/>
+              </w:rPr>
+              <w:fldChar w:fldCharType="separate"/>
+            </w:r>
+            <w:r>
+              <w:rPr>
+                <w:noProof/>
+                <w:webHidden/>
+              </w:rPr>
+              <w:t>4</w:t>
+            </w:r>
+            <w:r>
+              <w:rPr>
+                <w:noProof/>
+                <w:webHidden/>
+              </w:rPr>
+              <w:fldChar w:fldCharType="end"/>
+            </w:r>
+          </w:hyperlink>
+        </w:p>
+        <w:p>
+          <w:pPr>
+            <w:pStyle w:val="TOC1"/>
+            <w:tabs>
+              <w:tab w:val="right" w:leader="dot" w:pos="9350"/>
+            </w:tabs>
+            <w:rPr>
+              <w:rFonts w:eastAsiaTheme="minorEastAsia"/>
+              <w:noProof/>
+              <w:lang w:eastAsia="es-GT"/>
+            </w:rPr>
+          </w:pPr>
+          <w:hyperlink w:anchor="_Toc145793519" w:history="1">
+            <w:r>
+              <w:rPr>
+                <w:rStyle w:val="Hyperlink"/>
+                <w:noProof/>
+              </w:rPr>
+              <w:t>Detalle del menú de reportes</w:t>
+            </w:r>
+            <w:r>
+              <w:rPr>
+                <w:noProof/>
+                <w:webHidden/>
+              </w:rPr>
+              <w:tab/>
+            </w:r>
+            <w:r>
+              <w:rPr>
+                <w:noProof/>
+                <w:webHidden/>
+              </w:rPr>
+              <w:fldChar w:fldCharType="begin"/>
+            </w:r>
+            <w:r>
+              <w:rPr>
+                <w:noProof/>
+                <w:webHidden/>
+              </w:rPr>
+              <w:instrText xml:space="preserve"> PAGEREF _Toc145793519 \h </w:instrText>
+            </w:r>
+            <w:r>
+              <w:rPr>
+                <w:noProof/>
+                <w:webHidden/>
+              </w:rPr>
+            </w:r>
+            <w:r>
+              <w:rPr>
+                <w:noProof/>
+                <w:webHidden/>
+              </w:rPr>
+              <w:fldChar w:fldCharType="separate"/>
+            </w:r>
+            <w:r>
+              <w:rPr>
+                <w:noProof/>
+                <w:webHidden/>
+              </w:rPr>
+              <w:t>5</w:t>
+            </w:r>
+            <w:r>
+              <w:rPr>
+                <w:noProof/>
+                <w:webHidden/>
+              </w:rPr>
+              <w:fldChar w:fldCharType="end"/>
+            </w:r>
+          </w:hyperlink>
+        </w:p>
+        <w:p>
+          <w:r>
+            <w:rPr>
+              <w:b/>
+              <w:bCs/>
+              <w:noProof/>
+            </w:rPr>
+            <w:fldChar w:fldCharType="end"/>
+          </w:r>
+        </w:p>
+      </w:sdtContent>
+    </w:sdt>
+    <w:p/>
+    <w:p/>
+    <w:p/>
+    <w:p/>
+    <w:p/>
+    <w:p/>
+    <w:p/>
+    <w:p/>
+    <w:p/>
+    <w:p/>
+    <w:p/>
+    <w:p/>
+    <w:p/>
+    <w:p/>
     <w:p/>
     <w:p/>
     <w:p/>
     <w:p>
       <w:pPr>
-        <w:rPr>
-          <w:noProof/>
-        </w:rPr>
-      </w:pPr>
+        <w:pStyle w:val="Heading1"/>
+      </w:pPr>
+      <w:bookmarkStart w:id="0" w:name="_Toc145793515"/>
     </w:p>
     <w:p>
+      <w:pPr>
+        <w:pStyle w:val="Heading1"/>
+      </w:pPr>
+      <w:r>
+        <w:t>Partes Generales del programa:</w:t>
+      </w:r>
+      <w:bookmarkEnd w:id="0"/>
+    </w:p>
+    <w:p/>
+    <w:p>
+      <w:pPr>
+        <w:pStyle w:val="ListParagraph"/>
+        <w:numPr>
+          <w:ilvl w:val="0"/>
+          <w:numId w:val="1"/>
+        </w:numPr>
+      </w:pPr>
+      <w:r>
+        <w:rPr>
+          <w:b/>
+          <w:bCs/>
+        </w:rPr>
+        <w:t>Editor de texto:</w:t>
+      </w:r>
+      <w:r>
+        <w:t xml:space="preserve"> En el editor de texto se podrá modificar el código </w:t>
+      </w:r>
+      <w:proofErr w:type="spellStart"/>
+      <w:r>
+        <w:t>statpy</w:t>
+      </w:r>
+      <w:proofErr w:type="spellEnd"/>
+      <w:r>
+        <w:t xml:space="preserve"> o archivos </w:t>
+      </w:r>
+      <w:proofErr w:type="spellStart"/>
+      <w:r>
+        <w:t>json</w:t>
+      </w:r>
+      <w:proofErr w:type="spellEnd"/>
+      <w:r>
+        <w:t xml:space="preserve"> para ser ejecutados y hacer el análisis léxico y sintáctico.</w:t>
+      </w:r>
+    </w:p>
+    <w:p>
+      <w:pPr>
+        <w:pStyle w:val="ListParagraph"/>
+        <w:numPr>
+          <w:ilvl w:val="0"/>
+          <w:numId w:val="1"/>
+        </w:numPr>
+      </w:pPr>
+      <w:r>
+        <w:rPr>
+          <w:b/>
+          <w:bCs/>
+        </w:rPr>
+        <w:t>Panel de salida de la traducción:</w:t>
+      </w:r>
+      <w:r>
+        <w:t xml:space="preserve"> Mostrara la traducción Python obtenida</w:t>
+      </w:r>
+    </w:p>
+    <w:p>
+      <w:pPr>
+        <w:pStyle w:val="ListParagraph"/>
+        <w:numPr>
+          <w:ilvl w:val="0"/>
+          <w:numId w:val="1"/>
+        </w:numPr>
+      </w:pPr>
+      <w:r>
+        <w:rPr>
+          <w:b/>
+          <w:bCs/>
+        </w:rPr>
+        <w:t>Consola de reporte de errores sintácticos:</w:t>
+      </w:r>
+      <w:r>
+        <w:t xml:space="preserve"> Mostrara los errores sintácticos reportados en el código </w:t>
+      </w:r>
+      <w:proofErr w:type="spellStart"/>
+      <w:r>
+        <w:t>statpy</w:t>
+      </w:r>
+      <w:proofErr w:type="spellEnd"/>
+    </w:p>
+    <w:p>
+      <w:pPr>
+        <w:pStyle w:val="ListParagraph"/>
+        <w:numPr>
+          <w:ilvl w:val="0"/>
+          <w:numId w:val="1"/>
+        </w:numPr>
+      </w:pPr>
+      <w:proofErr w:type="spellStart"/>
+      <w:r>
+        <w:rPr>
+          <w:b/>
+          <w:bCs/>
+        </w:rPr>
+        <w:t>Menu</w:t>
+      </w:r>
+      <w:proofErr w:type="spellEnd"/>
+      <w:r>
+        <w:rPr>
+          <w:b/>
+          <w:bCs/>
+        </w:rPr>
+        <w:t xml:space="preserve"> general:</w:t>
+      </w:r>
+      <w:r>
+        <w:t xml:space="preserve"> menú Archivo y Reportes</w:t>
+      </w:r>
+    </w:p>
+    <w:p>
+      <w:pPr>
+        <w:jc w:val="center"/>
+      </w:pPr>
+      <w:r>
+        <w:rPr>
+          <w:noProof/>
+        </w:rPr>
+        <mc:AlternateContent>
+          <mc:Choice Requires="wps">
+            <w:drawing>
+              <wp:anchor distT="0" distB="0" distL="114300" distR="114300" simplePos="0" relativeHeight="251665408" behindDoc="0" locked="0" layoutInCell="1" allowOverlap="1" wp14:anchorId="30CE6305" wp14:editId="6CB70CCA">
+                <wp:simplePos x="0" y="0"/>
+                <wp:positionH relativeFrom="column">
+                  <wp:posOffset>687451</wp:posOffset>
+                </wp:positionH>
+                <wp:positionV relativeFrom="paragraph">
+                  <wp:posOffset>6528</wp:posOffset>
+                </wp:positionV>
+                <wp:extent cx="526695" cy="355354"/>
+                <wp:effectExtent l="0" t="0" r="26035" b="26035"/>
+                <wp:wrapNone/>
+                <wp:docPr id="1505585826" name="Text Box 1"/>
+                <wp:cNvGraphicFramePr/>
+                <a:graphic xmlns:a="http://schemas.openxmlformats.org/drawingml/2006/main">
+                  <a:graphicData uri="http://schemas.microsoft.com/office/word/2010/wordprocessingShape">
+                    <wps:wsp>
+                      <wps:cNvSpPr txBox="1"/>
+                      <wps:spPr>
+                        <a:xfrm>
+                          <a:off x="0" y="0"/>
+                          <a:ext cx="526695" cy="355354"/>
+                        </a:xfrm>
+                        <a:prstGeom prst="rect">
+                          <a:avLst/>
+                        </a:prstGeom>
+                        <a:ln/>
+                      </wps:spPr>
+                      <wps:style>
+                        <a:lnRef idx="1">
+                          <a:schemeClr val="accent1"/>
+                        </a:lnRef>
+                        <a:fillRef idx="2">
+                          <a:schemeClr val="accent1"/>
+                        </a:fillRef>
+                        <a:effectRef idx="1">
+                          <a:schemeClr val="accent1"/>
+                        </a:effectRef>
+                        <a:fontRef idx="minor">
+                          <a:schemeClr val="dk1"/>
+                        </a:fontRef>
+                      </wps:style>
+                      <wps:txbx>
+                        <w:txbxContent>
+                          <w:p>
+                            <w:pPr>
+                              <w:spacing w:after="0"/>
+                              <w:jc w:val="center"/>
+                              <w:rPr>
+                                <w:sz w:val="28"/>
+                                <w:szCs w:val="28"/>
+                                <w:lang w:val="en-US"/>
+                              </w:rPr>
+                            </w:pPr>
+                            <w:r>
+                              <w:rPr>
+                                <w:sz w:val="28"/>
+                                <w:szCs w:val="28"/>
+                                <w:lang w:val="en-US"/>
+                              </w:rPr>
+                              <w:t>4</w:t>
+                            </w:r>
+                          </w:p>
+                        </w:txbxContent>
+                      </wps:txbx>
+                      <wps:bodyPr rot="0" spcFirstLastPara="0" vertOverflow="overflow" horzOverflow="overflow" vert="horz" wrap="square" lIns="91440" tIns="45720" rIns="91440" bIns="45720" numCol="1" spcCol="0" rtlCol="0" fromWordArt="0" anchor="t" anchorCtr="0" forceAA="0" compatLnSpc="1">
+                        <a:prstTxWarp prst="textNoShape">
+                          <a:avLst/>
+                        </a:prstTxWarp>
+                        <a:noAutofit/>
+                      </wps:bodyPr>
+                    </wps:wsp>
+                  </a:graphicData>
+                </a:graphic>
+                <wp14:sizeRelH relativeFrom="margin">
+                  <wp14:pctWidth>0</wp14:pctWidth>
+                </wp14:sizeRelH>
+                <wp14:sizeRelV relativeFrom="margin">
+                  <wp14:pctHeight>0</wp14:pctHeight>
+                </wp14:sizeRelV>
+              </wp:anchor>
+            </w:drawing>
+          </mc:Choice>
+          <mc:Fallback>
+            <w:pict>
+              <v:shapetype w14:anchorId="30CE6305" id="_x0000_t202" coordsize="21600,21600" o:spt="202" path="m,l,21600r21600,l21600,xe">
+                <v:stroke joinstyle="miter"/>
+                <v:path gradientshapeok="t" o:connecttype="rect"/>
+              </v:shapetype>
+              <v:shape id="Text Box 1" o:spid="_x0000_s1026" type="#_x0000_t202" style="position:absolute;left:0;text-align:left;margin-left:54.15pt;margin-top:.5pt;width:41.45pt;height:28pt;z-index:251665408;visibility:visible;mso-wrap-style:square;mso-width-percent:0;mso-height-percent:0;mso-wrap-distance-left:9pt;mso-wrap-distance-top:0;mso-wrap-distance-right:9pt;mso-wrap-distance-bottom:0;mso-position-horizontal:absolute;mso-position-horizontal-relative:text;mso-position-vertical:absolute;mso-position-vertical-relative:text;mso-width-percent:0;mso-height-percent:0;mso-width-relative:margin;mso-height-relative:margin;v-text-anchor:top" o:gfxdata="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" fillcolor="#82a0d7 [2164]" strokecolor="#4472c4 [3204]" strokeweight=".5pt">
+                <v:fill color2="#678ccf [2612]" rotate="t" colors="0 #a8b7df;.5 #9aabd9;1 #879ed7" focus="100%" type="gradient">
+                  <o:fill v:ext="view" type="gradientUnscaled"/>
+                </v:fill>
+                <v:textbox>
+                  <w:txbxContent>
+                    <w:p>
+                      <w:pPr>
+                        <w:spacing w:after="0"/>
+                        <w:jc w:val="center"/>
+                        <w:rPr>
+                          <w:sz w:val="28"/>
+                          <w:szCs w:val="28"/>
+                          <w:lang w:val="en-US"/>
+                        </w:rPr>
+                      </w:pPr>
+                      <w:r>
+                        <w:rPr>
+                          <w:sz w:val="28"/>
+                          <w:szCs w:val="28"/>
+                          <w:lang w:val="en-US"/>
+                        </w:rPr>
+                        <w:t>4</w:t>
+                      </w:r>
+                    </w:p>
+                  </w:txbxContent>
+                </v:textbox>
+              </v:shape>
+            </w:pict>
+          </mc:Fallback>
+        </mc:AlternateContent>
+      </w:r>
+      <w:r>
+        <w:rPr>
+          <w:noProof/>
+        </w:rPr>
+        <mc:AlternateContent>
+          <mc:Choice Requires="wps">
+            <w:drawing>
+              <wp:anchor distT="0" distB="0" distL="114300" distR="114300" simplePos="0" relativeHeight="251663360" behindDoc="0" locked="0" layoutInCell="1" allowOverlap="1" wp14:anchorId="06480752" wp14:editId="3D4A7821">
+                <wp:simplePos x="0" y="0"/>
+                <wp:positionH relativeFrom="column">
+                  <wp:posOffset>635026</wp:posOffset>
+                </wp:positionH>
+                <wp:positionV relativeFrom="paragraph">
+                  <wp:posOffset>4554753</wp:posOffset>
+                </wp:positionV>
+                <wp:extent cx="526695" cy="355354"/>
+                <wp:effectExtent l="0" t="0" r="26035" b="26035"/>
+                <wp:wrapNone/>
+                <wp:docPr id="1549855434" name="Text Box 1"/>
+                <wp:cNvGraphicFramePr/>
+                <a:graphic xmlns:a="http://schemas.openxmlformats.org/drawingml/2006/main">
+                  <a:graphicData uri="http://schemas.microsoft.com/office/word/2010/wordprocessingShape">
+                    <wps:wsp>
+                      <wps:cNvSpPr txBox="1"/>
+                      <wps:spPr>
+                        <a:xfrm>
+                          <a:off x="0" y="0"/>
+                          <a:ext cx="526695" cy="355354"/>
+                        </a:xfrm>
+                        <a:prstGeom prst="rect">
+                          <a:avLst/>
+                        </a:prstGeom>
+                        <a:ln/>
+                      </wps:spPr>
+                      <wps:style>
+                        <a:lnRef idx="1">
+                          <a:schemeClr val="accent1"/>
+                        </a:lnRef>
+                        <a:fillRef idx="2">
+                          <a:schemeClr val="accent1"/>
+                        </a:fillRef>
+                        <a:effectRef idx="1">
+                          <a:schemeClr val="accent1"/>
+                        </a:effectRef>
+                        <a:fontRef idx="minor">
+                          <a:schemeClr val="dk1"/>
+                        </a:fontRef>
+                      </wps:style>
+                      <wps:txbx>
+                        <w:txbxContent>
+                          <w:p>
+                            <w:pPr>
+                              <w:spacing w:after="0"/>
+                              <w:jc w:val="center"/>
+                              <w:rPr>
+                                <w:sz w:val="28"/>
+                                <w:szCs w:val="28"/>
+                                <w:lang w:val="en-US"/>
+                              </w:rPr>
+                            </w:pPr>
+                            <w:r>
+                              <w:rPr>
+                                <w:sz w:val="28"/>
+                                <w:szCs w:val="28"/>
+                                <w:lang w:val="en-US"/>
+                              </w:rPr>
+                              <w:t>3</w:t>
+                            </w:r>
+                          </w:p>
+                        </w:txbxContent>
+                      </wps:txbx>
+                      <wps:bodyPr rot="0" spcFirstLastPara="0" vertOverflow="overflow" horzOverflow="overflow" vert="horz" wrap="square" lIns="91440" tIns="45720" rIns="91440" bIns="45720" numCol="1" spcCol="0" rtlCol="0" fromWordArt="0" anchor="t" anchorCtr="0" forceAA="0" compatLnSpc="1">
+                        <a:prstTxWarp prst="textNoShape">
+                          <a:avLst/>
+                        </a:prstTxWarp>
+                        <a:noAutofit/>
+                      </wps:bodyPr>
+                    </wps:wsp>
+                  </a:graphicData>
+                </a:graphic>
+                <wp14:sizeRelH relativeFrom="margin">
+                  <wp14:pctWidth>0</wp14:pctWidth>
+                </wp14:sizeRelH>
+                <wp14:sizeRelV relativeFrom="margin">
+                  <wp14:pctHeight>0</wp14:pctHeight>
+                </wp14:sizeRelV>
+              </wp:anchor>
+            </w:drawing>
+          </mc:Choice>
+          <mc:Fallback>
+            <w:pict>
+              <v:shape w14:anchorId="06480752" id="_x0000_s1027" type="#_x0000_t202" style="position:absolute;left:0;text-align:left;margin-left:50pt;margin-top:358.65pt;width:41.45pt;height:28pt;z-index:251663360;visibility:visible;mso-wrap-style:square;mso-width-percent:0;mso-height-percent:0;mso-wrap-distance-left:9pt;mso-wrap-distance-top:0;mso-wrap-distance-right:9pt;mso-wrap-distance-bottom:0;mso-position-horizontal:absolute;mso-position-horizontal-relative:text;mso-position-vertical:absolute;mso-position-vertical-relative:text;mso-width-percent:0;mso-height-percent:0;mso-width-relative:margin;mso-height-relative:margin;v-text-anchor:top" o:gfxdata="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" fillcolor="#82a0d7 [2164]" strokecolor="#4472c4 [3204]" strokeweight=".5pt">
+                <v:fill color2="#678ccf [2612]" rotate="t" colors="0 #a8b7df;.5 #9aabd9;1 #879ed7" focus="100%" type="gradient">
+                  <o:fill v:ext="view" type="gradientUnscaled"/>
+                </v:fill>
+                <v:textbox>
+                  <w:txbxContent>
+                    <w:p>
+                      <w:pPr>
+                        <w:spacing w:after="0"/>
+                        <w:jc w:val="center"/>
+                        <w:rPr>
+                          <w:sz w:val="28"/>
+                          <w:szCs w:val="28"/>
+                          <w:lang w:val="en-US"/>
+                        </w:rPr>
+                      </w:pPr>
+                      <w:r>
+                        <w:rPr>
+                          <w:sz w:val="28"/>
+                          <w:szCs w:val="28"/>
+                          <w:lang w:val="en-US"/>
+                        </w:rPr>
+                        <w:t>3</w:t>
+                      </w:r>
+                    </w:p>
+                  </w:txbxContent>
+                </v:textbox>
+              </v:shape>
+            </w:pict>
+          </mc:Fallback>
+        </mc:AlternateContent>
+      </w:r>
+      <w:r>
+        <w:rPr>
+          <w:noProof/>
+        </w:rPr>
+        <mc:AlternateContent>
+          <mc:Choice Requires="wps">
+            <w:drawing>
+              <wp:anchor distT="0" distB="0" distL="114300" distR="114300" simplePos="0" relativeHeight="251661312" behindDoc="0" locked="0" layoutInCell="1" allowOverlap="1" wp14:anchorId="106C81FA" wp14:editId="7277B127">
+                <wp:simplePos x="0" y="0"/>
+                <wp:positionH relativeFrom="column">
+                  <wp:posOffset>3758488</wp:posOffset>
+                </wp:positionH>
+                <wp:positionV relativeFrom="paragraph">
+                  <wp:posOffset>1168146</wp:posOffset>
+                </wp:positionV>
+                <wp:extent cx="526695" cy="355354"/>
+                <wp:effectExtent l="0" t="0" r="26035" b="26035"/>
+                <wp:wrapNone/>
+                <wp:docPr id="546835988" name="Text Box 1"/>
+                <wp:cNvGraphicFramePr/>
+                <a:graphic xmlns:a="http://schemas.openxmlformats.org/drawingml/2006/main">
+                  <a:graphicData uri="http://schemas.microsoft.com/office/word/2010/wordprocessingShape">
+                    <wps:wsp>
+                      <wps:cNvSpPr txBox="1"/>
+                      <wps:spPr>
+                        <a:xfrm>
+                          <a:off x="0" y="0"/>
+                          <a:ext cx="526695" cy="355354"/>
+                        </a:xfrm>
+                        <a:prstGeom prst="rect">
+                          <a:avLst/>
+                        </a:prstGeom>
+                        <a:ln/>
+                      </wps:spPr>
+                      <wps:style>
+                        <a:lnRef idx="1">
+                          <a:schemeClr val="accent1"/>
+                        </a:lnRef>
+                        <a:fillRef idx="2">
+                          <a:schemeClr val="accent1"/>
+                        </a:fillRef>
+                        <a:effectRef idx="1">
+                          <a:schemeClr val="accent1"/>
+                        </a:effectRef>
+                        <a:fontRef idx="minor">
+                          <a:schemeClr val="dk1"/>
+                        </a:fontRef>
+                      </wps:style>
+                      <wps:txbx>
+                        <w:txbxContent>
+                          <w:p>
+                            <w:pPr>
+                              <w:spacing w:after="0"/>
+                              <w:jc w:val="center"/>
+                              <w:rPr>
+                                <w:sz w:val="28"/>
+                                <w:szCs w:val="28"/>
+                                <w:lang w:val="en-US"/>
+                              </w:rPr>
+                            </w:pPr>
+                            <w:r>
+                              <w:rPr>
+                                <w:sz w:val="28"/>
+                                <w:szCs w:val="28"/>
+                                <w:lang w:val="en-US"/>
+                              </w:rPr>
+                              <w:t>2</w:t>
+                            </w:r>
+                          </w:p>
+                        </w:txbxContent>
+                      </wps:txbx>
+                      <wps:bodyPr rot="0" spcFirstLastPara="0" vertOverflow="overflow" horzOverflow="overflow" vert="horz" wrap="square" lIns="91440" tIns="45720" rIns="91440" bIns="45720" numCol="1" spcCol="0" rtlCol="0" fromWordArt="0" anchor="t" anchorCtr="0" forceAA="0" compatLnSpc="1">
+                        <a:prstTxWarp prst="textNoShape">
+                          <a:avLst/>
+                        </a:prstTxWarp>
+                        <a:noAutofit/>
+                      </wps:bodyPr>
+                    </wps:wsp>
+                  </a:graphicData>
+                </a:graphic>
+                <wp14:sizeRelH relativeFrom="margin">
+                  <wp14:pctWidth>0</wp14:pctWidth>
+                </wp14:sizeRelH>
+                <wp14:sizeRelV relativeFrom="margin">
+                  <wp14:pctHeight>0</wp14:pctHeight>
+                </wp14:sizeRelV>
+              </wp:anchor>
+            </w:drawing>
+          </mc:Choice>
+          <mc:Fallback>
+            <w:pict>
+              <v:shape w14:anchorId="106C81FA" id="_x0000_s1028" type="#_x0000_t202" style="position:absolute;left:0;text-align:left;margin-left:295.95pt;margin-top:92pt;width:41.45pt;height:28pt;z-index:251661312;visibility:visible;mso-wrap-style:square;mso-width-percent:0;mso-height-percent:0;mso-wrap-distance-left:9pt;mso-wrap-distance-top:0;mso-wrap-distance-right:9pt;mso-wrap-distance-bottom:0;mso-position-horizontal:absolute;mso-position-horizontal-relative:text;mso-position-vertical:absolute;mso-position-vertical-relative:text;mso-width-percent:0;mso-height-percent:0;mso-width-relative:margin;mso-height-relative:margin;v-text-anchor:top" o:gfxdata="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" fillcolor="#82a0d7 [2164]" strokecolor="#4472c4 [3204]" strokeweight=".5pt">
+                <v:fill color2="#678ccf [2612]" rotate="t" colors="0 #a8b7df;.5 #9aabd9;1 #879ed7" focus="100%" type="gradient">
+                  <o:fill v:ext="view" type="gradientUnscaled"/>
+                </v:fill>
+                <v:textbox>
+                  <w:txbxContent>
+                    <w:p>
+                      <w:pPr>
+                        <w:spacing w:after="0"/>
+                        <w:jc w:val="center"/>
+                        <w:rPr>
+                          <w:sz w:val="28"/>
+                          <w:szCs w:val="28"/>
+                          <w:lang w:val="en-US"/>
+                        </w:rPr>
+                      </w:pPr>
+                      <w:r>
+                        <w:rPr>
+                          <w:sz w:val="28"/>
+                          <w:szCs w:val="28"/>
+                          <w:lang w:val="en-US"/>
+                        </w:rPr>
+                        <w:t>2</w:t>
+                      </w:r>
+                    </w:p>
+                  </w:txbxContent>
+                </v:textbox>
+              </v:shape>
+            </w:pict>
+          </mc:Fallback>
+        </mc:AlternateContent>
+      </w:r>
+      <w:r>
+        <w:rPr>
+          <w:noProof/>
+        </w:rPr>
+        <mc:AlternateContent>
+          <mc:Choice Requires="wps">
+            <w:drawing>
+              <wp:anchor distT="0" distB="0" distL="114300" distR="114300" simplePos="0" relativeHeight="251659264" behindDoc="0" locked="0" layoutInCell="1" allowOverlap="1" wp14:anchorId="56EE172F" wp14:editId="0C5EC2DA">
+                <wp:simplePos x="0" y="0"/>
+                <wp:positionH relativeFrom="column">
+                  <wp:posOffset>358420</wp:posOffset>
+                </wp:positionH>
+                <wp:positionV relativeFrom="paragraph">
+                  <wp:posOffset>1165073</wp:posOffset>
+                </wp:positionV>
+                <wp:extent cx="526695" cy="355354"/>
+                <wp:effectExtent l="0" t="0" r="26035" b="26035"/>
+                <wp:wrapNone/>
+                <wp:docPr id="1879273602" name="Text Box 1"/>
+                <wp:cNvGraphicFramePr/>
+                <a:graphic xmlns:a="http://schemas.openxmlformats.org/drawingml/2006/main">
+                  <a:graphicData uri="http://schemas.microsoft.com/office/word/2010/wordprocessingShape">
+                    <wps:wsp>
+                      <wps:cNvSpPr txBox="1"/>
+                      <wps:spPr>
+                        <a:xfrm>
+                          <a:off x="0" y="0"/>
+                          <a:ext cx="526695" cy="355354"/>
+                        </a:xfrm>
+                        <a:prstGeom prst="rect">
+                          <a:avLst/>
+                        </a:prstGeom>
+                        <a:ln/>
+                      </wps:spPr>
+                      <wps:style>
+                        <a:lnRef idx="1">
+                          <a:schemeClr val="accent1"/>
+                        </a:lnRef>
+                        <a:fillRef idx="2">
+                          <a:schemeClr val="accent1"/>
+                        </a:fillRef>
+                        <a:effectRef idx="1">
+                          <a:schemeClr val="accent1"/>
+                        </a:effectRef>
+                        <a:fontRef idx="minor">
+                          <a:schemeClr val="dk1"/>
+                        </a:fontRef>
+                      </wps:style>
+                      <wps:txbx>
+                        <w:txbxContent>
+                          <w:p>
+                            <w:pPr>
+                              <w:spacing w:after="0"/>
+                              <w:jc w:val="center"/>
+                              <w:rPr>
+                                <w:sz w:val="28"/>
+                                <w:szCs w:val="28"/>
+                                <w:lang w:val="en-US"/>
+                              </w:rPr>
+                            </w:pPr>
+                            <w:r>
+                              <w:rPr>
+                                <w:sz w:val="28"/>
+                                <w:szCs w:val="28"/>
+                                <w:lang w:val="en-US"/>
+                              </w:rPr>
+                              <w:t>1</w:t>
+                            </w:r>
+                          </w:p>
+                        </w:txbxContent>
+                      </wps:txbx>
+                      <wps:bodyPr rot="0" spcFirstLastPara="0" vertOverflow="overflow" horzOverflow="overflow" vert="horz" wrap="square" lIns="91440" tIns="45720" rIns="91440" bIns="45720" numCol="1" spcCol="0" rtlCol="0" fromWordArt="0" anchor="t" anchorCtr="0" forceAA="0" compatLnSpc="1">
+                        <a:prstTxWarp prst="textNoShape">
+                          <a:avLst/>
+                        </a:prstTxWarp>
+                        <a:noAutofit/>
+                      </wps:bodyPr>
+                    </wps:wsp>
+                  </a:graphicData>
+                </a:graphic>
+                <wp14:sizeRelH relativeFrom="margin">
+                  <wp14:pctWidth>0</wp14:pctWidth>
+                </wp14:sizeRelH>
+                <wp14:sizeRelV relativeFrom="margin">
+                  <wp14:pctHeight>0</wp14:pctHeight>
+                </wp14:sizeRelV>
+              </wp:anchor>
+            </w:drawing>
+          </mc:Choice>
+          <mc:Fallback>
+            <w:pict>
+              <v:shape w14:anchorId="56EE172F" id="_x0000_s1029" type="#_x0000_t202" style="position:absolute;left:0;text-align:left;margin-left:28.2pt;margin-top:91.75pt;width:41.45pt;height:28pt;z-index:251659264;visibility:visible;mso-wrap-style:square;mso-width-percent:0;mso-height-percent:0;mso-wrap-distance-left:9pt;mso-wrap-distance-top:0;mso-wrap-distance-right:9pt;mso-wrap-distance-bottom:0;mso-position-horizontal:absolute;mso-position-horizontal-relative:text;mso-position-vertical:absolute;mso-position-vertical-relative:text;mso-width-percent:0;mso-height-percent:0;mso-width-relative:margin;mso-height-relative:margin;v-text-anchor:top" o:gfxdata="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" fillcolor="#82a0d7 [2164]" strokecolor="#4472c4 [3204]" strokeweight=".5pt">
+                <v:fill color2="#678ccf [2612]" rotate="t" colors="0 #a8b7df;.5 #9aabd9;1 #879ed7" focus="100%" type="gradient">
+                  <o:fill v:ext="view" type="gradientUnscaled"/>
+                </v:fill>
+                <v:textbox>
+                  <w:txbxContent>
+                    <w:p>
+                      <w:pPr>
+                        <w:spacing w:after="0"/>
+                        <w:jc w:val="center"/>
+                        <w:rPr>
+                          <w:sz w:val="28"/>
+                          <w:szCs w:val="28"/>
+                          <w:lang w:val="en-US"/>
+                        </w:rPr>
+                      </w:pPr>
+                      <w:r>
+                        <w:rPr>
+                          <w:sz w:val="28"/>
+                          <w:szCs w:val="28"/>
+                          <w:lang w:val="en-US"/>
+                        </w:rPr>
+                        <w:t>1</w:t>
+                      </w:r>
+                    </w:p>
+                  </w:txbxContent>
+                </v:textbox>
+              </v:shape>
+            </w:pict>
+          </mc:Fallback>
+        </mc:AlternateContent>
+      </w:r>
       <w:r>
         <w:rPr>
           <w:noProof/>
         </w:rPr>
         <w:drawing>
-          <wp:inline distT="0" distB="0" distL="0" distR="0" wp14:anchorId="2B520B1A" wp14:editId="2D741F87">
-            <wp:extent cx="3821502" cy="2485699"/>
-            <wp:effectExtent l="0" t="0" r="7620" b="0"/>
+          <wp:inline distT="0" distB="0" distL="0" distR="0" wp14:anchorId="626D2091" wp14:editId="5D9E5B89">
+            <wp:extent cx="6020410" cy="5249206"/>
+            <wp:effectExtent l="0" t="0" r="0" b="8890"/>
+            <wp:docPr id="2116045278" name="Picture 1" descr="A screenshot of a computer&#10;&#10;Description automatically generated"/>
+            <wp:cNvGraphicFramePr>
+              <a:graphicFrameLocks xmlns:a="http://schemas.openxmlformats.org/drawingml/2006/main" noChangeAspect="1"/>
+            </wp:cNvGraphicFramePr>
+            <a:graphic xmlns:a="http://schemas.openxmlformats.org/drawingml/2006/main">
+              <a:graphicData uri="http://schemas.openxmlformats.org/drawingml/2006/picture">
+                <pic:pic xmlns:pic="http://schemas.openxmlformats.org/drawingml/2006/picture">
+                  <pic:nvPicPr>
+                    <pic:cNvPr id="2116045278" name="Picture 1" descr="A screenshot of a computer&#10;&#10;Description automatically generated"/>
+                    <pic:cNvPicPr/>
+                  </pic:nvPicPr>
+                  <pic:blipFill>
+                    <a:blip r:embed="rId6"/>
+                    <a:stretch>
+                      <a:fillRect/>
+                    </a:stretch>
+                  </pic:blipFill>
+                  <pic:spPr>
+                    <a:xfrm>
+                      <a:off x="0" y="0"/>
+                      <a:ext cx="6024909" cy="5253129"/>
+                    </a:xfrm>
+                    <a:prstGeom prst="rect">
+                      <a:avLst/>
+                    </a:prstGeom>
+                  </pic:spPr>
+                </pic:pic>
+              </a:graphicData>
+            </a:graphic>
+          </wp:inline>
+        </w:drawing>
+      </w:r>
+    </w:p>
+    <w:p>
+      <w:pPr>
+        <w:rPr>
+          <w:noProof/>
+        </w:rPr>
+      </w:pPr>
+    </w:p>
+    <w:p>
+      <w:pPr>
+        <w:rPr>
+          <w:noProof/>
+        </w:rPr>
+      </w:pPr>
+    </w:p>
+    <w:p>
+      <w:pPr>
+        <w:rPr>
+          <w:noProof/>
+        </w:rPr>
+      </w:pPr>
+    </w:p>
+    <w:p>
+      <w:pPr>
+        <w:pStyle w:val="Heading1"/>
+        <w:rPr>
+          <w:noProof/>
+        </w:rPr>
+      </w:pPr>
+      <w:bookmarkStart w:id="1" w:name="_Toc145793516"/>
+      <w:r>
+        <w:rPr>
+          <w:noProof/>
+        </w:rPr>
+        <w:t>Botones Generales:</w:t>
+      </w:r>
+      <w:bookmarkEnd w:id="1"/>
+    </w:p>
+    <w:p>
+      <w:pPr>
+        <w:rPr>
+          <w:noProof/>
+        </w:rPr>
+      </w:pPr>
+    </w:p>
+    <w:p>
+      <w:pPr>
+        <w:pStyle w:val="ListParagraph"/>
+        <w:numPr>
+          <w:ilvl w:val="0"/>
+          <w:numId w:val="3"/>
+        </w:numPr>
+        <w:rPr>
+          <w:noProof/>
+        </w:rPr>
+      </w:pPr>
+      <w:r>
+        <w:rPr>
+          <w:b/>
+          <w:bCs/>
+          <w:noProof/>
+        </w:rPr>
+        <w:t>StatPY:</w:t>
+      </w:r>
+      <w:r>
+        <w:rPr>
+          <w:noProof/>
+        </w:rPr>
+        <w:t xml:space="preserve"> StatPy es un switch que al precionarlo cambia al analizador json o sintactico y tambien cambia el color del panel para identificar que </w:t>
+      </w:r>
+      <w:r>
+        <w:rPr>
+          <w:noProof/>
+        </w:rPr>
+        <w:t>analis si esta haciendo. Amarillo es StatPy y Gris es Json.</w:t>
+      </w:r>
+    </w:p>
+    <w:p>
+      <w:pPr>
+        <w:pStyle w:val="ListParagraph"/>
+        <w:numPr>
+          <w:ilvl w:val="0"/>
+          <w:numId w:val="3"/>
+        </w:numPr>
+        <w:rPr>
+          <w:noProof/>
+        </w:rPr>
+      </w:pPr>
+      <w:r>
+        <w:rPr>
+          <w:b/>
+          <w:bCs/>
+          <w:noProof/>
+        </w:rPr>
+        <w:t>Ejecutar</w:t>
+      </w:r>
+      <w:r>
+        <w:rPr>
+          <w:b/>
+          <w:bCs/>
+          <w:noProof/>
+        </w:rPr>
+        <w:t>:</w:t>
+      </w:r>
+      <w:r>
+        <w:rPr>
+          <w:noProof/>
+        </w:rPr>
+        <w:t xml:space="preserve"> Ejecuta el analis lexico y sintactico. Muestra graficas Pie y de barras</w:t>
+      </w:r>
+    </w:p>
+    <w:p>
+      <w:pPr>
+        <w:pStyle w:val="ListParagraph"/>
+        <w:numPr>
+          <w:ilvl w:val="0"/>
+          <w:numId w:val="3"/>
+        </w:numPr>
+        <w:rPr>
+          <w:noProof/>
+        </w:rPr>
+      </w:pPr>
+      <w:r>
+        <w:rPr>
+          <w:b/>
+          <w:bCs/>
+          <w:noProof/>
+        </w:rPr>
+        <w:t>Clear</w:t>
+      </w:r>
+      <w:r>
+        <w:rPr>
+          <w:b/>
+          <w:bCs/>
+          <w:noProof/>
+        </w:rPr>
+        <w:t>:</w:t>
+      </w:r>
+      <w:r>
+        <w:rPr>
+          <w:noProof/>
+        </w:rPr>
+        <w:t xml:space="preserve"> Limpea el panel de salida y la consola de errores sintacticos.</w:t>
+      </w:r>
+    </w:p>
+    <w:p>
+      <w:pPr>
+        <w:pStyle w:val="ListParagraph"/>
+        <w:rPr>
+          <w:noProof/>
+        </w:rPr>
+      </w:pPr>
+    </w:p>
+    <w:p>
+      <w:pPr>
+        <w:jc w:val="center"/>
+        <w:rPr>
+          <w:noProof/>
+        </w:rPr>
+      </w:pPr>
+      <w:r>
+        <w:rPr>
+          <w:noProof/>
+        </w:rPr>
+        <mc:AlternateContent>
+          <mc:Choice Requires="wps">
+            <w:drawing>
+              <wp:anchor distT="0" distB="0" distL="114300" distR="114300" simplePos="0" relativeHeight="251671552" behindDoc="0" locked="0" layoutInCell="1" allowOverlap="1" wp14:anchorId="420B87A2" wp14:editId="715B344B">
+                <wp:simplePos x="0" y="0"/>
+                <wp:positionH relativeFrom="column">
+                  <wp:posOffset>2419680</wp:posOffset>
+                </wp:positionH>
+                <wp:positionV relativeFrom="paragraph">
+                  <wp:posOffset>180417</wp:posOffset>
+                </wp:positionV>
+                <wp:extent cx="390545" cy="263347"/>
+                <wp:effectExtent l="0" t="0" r="28575" b="22860"/>
+                <wp:wrapNone/>
+                <wp:docPr id="748976080" name="Text Box 1"/>
+                <wp:cNvGraphicFramePr/>
+                <a:graphic xmlns:a="http://schemas.openxmlformats.org/drawingml/2006/main">
+                  <a:graphicData uri="http://schemas.microsoft.com/office/word/2010/wordprocessingShape">
+                    <wps:wsp>
+                      <wps:cNvSpPr txBox="1"/>
+                      <wps:spPr>
+                        <a:xfrm>
+                          <a:off x="0" y="0"/>
+                          <a:ext cx="390545" cy="263347"/>
+                        </a:xfrm>
+                        <a:prstGeom prst="rect">
+                          <a:avLst/>
+                        </a:prstGeom>
+                        <a:ln/>
+                      </wps:spPr>
+                      <wps:style>
+                        <a:lnRef idx="1">
+                          <a:schemeClr val="accent1"/>
+                        </a:lnRef>
+                        <a:fillRef idx="2">
+                          <a:schemeClr val="accent1"/>
+                        </a:fillRef>
+                        <a:effectRef idx="1">
+                          <a:schemeClr val="accent1"/>
+                        </a:effectRef>
+                        <a:fontRef idx="minor">
+                          <a:schemeClr val="dk1"/>
+                        </a:fontRef>
+                      </wps:style>
+                      <wps:txbx>
+                        <w:txbxContent>
+                          <w:p>
+                            <w:pPr>
+                              <w:spacing w:after="0"/>
+                              <w:jc w:val="center"/>
+                              <w:rPr>
+                                <w:sz w:val="28"/>
+                                <w:szCs w:val="28"/>
+                                <w:lang w:val="en-US"/>
+                              </w:rPr>
+                            </w:pPr>
+                            <w:r>
+                              <w:rPr>
+                                <w:sz w:val="28"/>
+                                <w:szCs w:val="28"/>
+                                <w:lang w:val="en-US"/>
+                              </w:rPr>
+                              <w:t>3</w:t>
+                            </w:r>
+                          </w:p>
+                        </w:txbxContent>
+                      </wps:txbx>
+                      <wps:bodyPr rot="0" spcFirstLastPara="0" vertOverflow="overflow" horzOverflow="overflow" vert="horz" wrap="square" lIns="91440" tIns="45720" rIns="91440" bIns="45720" numCol="1" spcCol="0" rtlCol="0" fromWordArt="0" anchor="t" anchorCtr="0" forceAA="0" compatLnSpc="1">
+                        <a:prstTxWarp prst="textNoShape">
+                          <a:avLst/>
+                        </a:prstTxWarp>
+                        <a:noAutofit/>
+                      </wps:bodyPr>
+                    </wps:wsp>
+                  </a:graphicData>
+                </a:graphic>
+                <wp14:sizeRelH relativeFrom="margin">
+                  <wp14:pctWidth>0</wp14:pctWidth>
+                </wp14:sizeRelH>
+                <wp14:sizeRelV relativeFrom="margin">
+                  <wp14:pctHeight>0</wp14:pctHeight>
+                </wp14:sizeRelV>
+              </wp:anchor>
+            </w:drawing>
+          </mc:Choice>
+          <mc:Fallback>
+            <w:pict>
+              <v:shape w14:anchorId="420B87A2" id="_x0000_s1030" type="#_x0000_t202" style="position:absolute;left:0;text-align:left;margin-left:190.55pt;margin-top:14.2pt;width:30.75pt;height:20.75pt;z-index:251671552;visibility:visible;mso-wrap-style:square;mso-width-percent:0;mso-height-percent:0;mso-wrap-distance-left:9pt;mso-wrap-distance-top:0;mso-wrap-distance-right:9pt;mso-wrap-distance-bottom:0;mso-position-horizontal:absolute;mso-position-horizontal-relative:text;mso-position-vertical:absolute;mso-position-vertical-relative:text;mso-width-percent:0;mso-height-percent:0;mso-width-relative:margin;mso-height-relative:margin;v-text-anchor:top" o:gfxdata="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" fillcolor="#82a0d7 [2164]" strokecolor="#4472c4 [3204]" strokeweight=".5pt">
+                <v:fill color2="#678ccf [2612]" rotate="t" colors="0 #a8b7df;.5 #9aabd9;1 #879ed7" focus="100%" type="gradient">
+                  <o:fill v:ext="view" type="gradientUnscaled"/>
+                </v:fill>
+                <v:textbox>
+                  <w:txbxContent>
+                    <w:p>
+                      <w:pPr>
+                        <w:spacing w:after="0"/>
+                        <w:jc w:val="center"/>
+                        <w:rPr>
+                          <w:sz w:val="28"/>
+                          <w:szCs w:val="28"/>
+                          <w:lang w:val="en-US"/>
+                        </w:rPr>
+                      </w:pPr>
+                      <w:r>
+                        <w:rPr>
+                          <w:sz w:val="28"/>
+                          <w:szCs w:val="28"/>
+                          <w:lang w:val="en-US"/>
+                        </w:rPr>
+                        <w:t>3</w:t>
+                      </w:r>
+                    </w:p>
+                  </w:txbxContent>
+                </v:textbox>
+              </v:shape>
+            </w:pict>
+          </mc:Fallback>
+        </mc:AlternateContent>
+      </w:r>
+      <w:r>
+        <w:rPr>
+          <w:noProof/>
+        </w:rPr>
+        <mc:AlternateContent>
+          <mc:Choice Requires="wps">
+            <w:drawing>
+              <wp:anchor distT="0" distB="0" distL="114300" distR="114300" simplePos="0" relativeHeight="251669504" behindDoc="0" locked="0" layoutInCell="1" allowOverlap="1" wp14:anchorId="571FDD5C" wp14:editId="51B84E6C">
+                <wp:simplePos x="0" y="0"/>
+                <wp:positionH relativeFrom="column">
+                  <wp:posOffset>1710512</wp:posOffset>
+                </wp:positionH>
+                <wp:positionV relativeFrom="paragraph">
+                  <wp:posOffset>165989</wp:posOffset>
+                </wp:positionV>
+                <wp:extent cx="390545" cy="263347"/>
+                <wp:effectExtent l="0" t="0" r="28575" b="22860"/>
+                <wp:wrapNone/>
+                <wp:docPr id="140399546" name="Text Box 1"/>
+                <wp:cNvGraphicFramePr/>
+                <a:graphic xmlns:a="http://schemas.openxmlformats.org/drawingml/2006/main">
+                  <a:graphicData uri="http://schemas.microsoft.com/office/word/2010/wordprocessingShape">
+                    <wps:wsp>
+                      <wps:cNvSpPr txBox="1"/>
+                      <wps:spPr>
+                        <a:xfrm>
+                          <a:off x="0" y="0"/>
+                          <a:ext cx="390545" cy="263347"/>
+                        </a:xfrm>
+                        <a:prstGeom prst="rect">
+                          <a:avLst/>
+                        </a:prstGeom>
+                        <a:ln/>
+                      </wps:spPr>
+                      <wps:style>
+                        <a:lnRef idx="1">
+                          <a:schemeClr val="accent1"/>
+                        </a:lnRef>
+                        <a:fillRef idx="2">
+                          <a:schemeClr val="accent1"/>
+                        </a:fillRef>
+                        <a:effectRef idx="1">
+                          <a:schemeClr val="accent1"/>
+                        </a:effectRef>
+                        <a:fontRef idx="minor">
+                          <a:schemeClr val="dk1"/>
+                        </a:fontRef>
+                      </wps:style>
+                      <wps:txbx>
+                        <w:txbxContent>
+                          <w:p>
+                            <w:pPr>
+                              <w:spacing w:after="0"/>
+                              <w:jc w:val="center"/>
+                              <w:rPr>
+                                <w:sz w:val="28"/>
+                                <w:szCs w:val="28"/>
+                                <w:lang w:val="en-US"/>
+                              </w:rPr>
+                            </w:pPr>
+                            <w:r>
+                              <w:rPr>
+                                <w:sz w:val="28"/>
+                                <w:szCs w:val="28"/>
+                                <w:lang w:val="en-US"/>
+                              </w:rPr>
+                              <w:t>2</w:t>
+                            </w:r>
+                            <w:r>
+                              <w:rPr>
+                                <w:sz w:val="28"/>
+                                <w:szCs w:val="28"/>
+                                <w:lang w:val="en-US"/>
+                              </w:rPr>
+                              <w:tab/>
+                            </w:r>
+                          </w:p>
+                        </w:txbxContent>
+                      </wps:txbx>
+                      <wps:bodyPr rot="0" spcFirstLastPara="0" vertOverflow="overflow" horzOverflow="overflow" vert="horz" wrap="square" lIns="91440" tIns="45720" rIns="91440" bIns="45720" numCol="1" spcCol="0" rtlCol="0" fromWordArt="0" anchor="t" anchorCtr="0" forceAA="0" compatLnSpc="1">
+                        <a:prstTxWarp prst="textNoShape">
+                          <a:avLst/>
+                        </a:prstTxWarp>
+                        <a:noAutofit/>
+                      </wps:bodyPr>
+                    </wps:wsp>
+                  </a:graphicData>
+                </a:graphic>
+                <wp14:sizeRelH relativeFrom="margin">
+                  <wp14:pctWidth>0</wp14:pctWidth>
+                </wp14:sizeRelH>
+                <wp14:sizeRelV relativeFrom="margin">
+                  <wp14:pctHeight>0</wp14:pctHeight>
+                </wp14:sizeRelV>
+              </wp:anchor>
+            </w:drawing>
+          </mc:Choice>
+          <mc:Fallback>
+            <w:pict>
+              <v:shape w14:anchorId="571FDD5C" id="_x0000_s1031" type="#_x0000_t202" style="position:absolute;left:0;text-align:left;margin-left:134.7pt;margin-top:13.05pt;width:30.75pt;height:20.75pt;z-index:251669504;visibility:visible;mso-wrap-style:square;mso-width-percent:0;mso-height-percent:0;mso-wrap-distance-left:9pt;mso-wrap-distance-top:0;mso-wrap-distance-right:9pt;mso-wrap-distance-bottom:0;mso-position-horizontal:absolute;mso-position-horizontal-relative:text;mso-position-vertical:absolute;mso-position-vertical-relative:text;mso-width-percent:0;mso-height-percent:0;mso-width-relative:margin;mso-height-relative:margin;v-text-anchor:top" o:gfxdata="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" fillcolor="#82a0d7 [2164]" strokecolor="#4472c4 [3204]" strokeweight=".5pt">
+                <v:fill color2="#678ccf [2612]" rotate="t" colors="0 #a8b7df;.5 #9aabd9;1 #879ed7" focus="100%" type="gradient">
+                  <o:fill v:ext="view" type="gradientUnscaled"/>
+                </v:fill>
+                <v:textbox>
+                  <w:txbxContent>
+                    <w:p>
+                      <w:pPr>
+                        <w:spacing w:after="0"/>
+                        <w:jc w:val="center"/>
+                        <w:rPr>
+                          <w:sz w:val="28"/>
+                          <w:szCs w:val="28"/>
+                          <w:lang w:val="en-US"/>
+                        </w:rPr>
+                      </w:pPr>
+                      <w:r>
+                        <w:rPr>
+                          <w:sz w:val="28"/>
+                          <w:szCs w:val="28"/>
+                          <w:lang w:val="en-US"/>
+                        </w:rPr>
+                        <w:t>2</w:t>
+                      </w:r>
+                      <w:r>
+                        <w:rPr>
+                          <w:sz w:val="28"/>
+                          <w:szCs w:val="28"/>
+                          <w:lang w:val="en-US"/>
+                        </w:rPr>
+                        <w:tab/>
+                      </w:r>
+                    </w:p>
+                  </w:txbxContent>
+                </v:textbox>
+              </v:shape>
+            </w:pict>
+          </mc:Fallback>
+        </mc:AlternateContent>
+      </w:r>
+      <w:r>
+        <w:rPr>
+          <w:noProof/>
+        </w:rPr>
+        <mc:AlternateContent>
+          <mc:Choice Requires="wps">
+            <w:drawing>
+              <wp:anchor distT="0" distB="0" distL="114300" distR="114300" simplePos="0" relativeHeight="251667456" behindDoc="0" locked="0" layoutInCell="1" allowOverlap="1" wp14:anchorId="511E1919" wp14:editId="78A87B44">
+                <wp:simplePos x="0" y="0"/>
+                <wp:positionH relativeFrom="column">
+                  <wp:posOffset>566090</wp:posOffset>
+                </wp:positionH>
+                <wp:positionV relativeFrom="paragraph">
+                  <wp:posOffset>232588</wp:posOffset>
+                </wp:positionV>
+                <wp:extent cx="390545" cy="263347"/>
+                <wp:effectExtent l="0" t="0" r="28575" b="22860"/>
+                <wp:wrapNone/>
+                <wp:docPr id="270201709" name="Text Box 1"/>
+                <wp:cNvGraphicFramePr/>
+                <a:graphic xmlns:a="http://schemas.openxmlformats.org/drawingml/2006/main">
+                  <a:graphicData uri="http://schemas.microsoft.com/office/word/2010/wordprocessingShape">
+                    <wps:wsp>
+                      <wps:cNvSpPr txBox="1"/>
+                      <wps:spPr>
+                        <a:xfrm>
+                          <a:off x="0" y="0"/>
+                          <a:ext cx="390545" cy="263347"/>
+                        </a:xfrm>
+                        <a:prstGeom prst="rect">
+                          <a:avLst/>
+                        </a:prstGeom>
+                        <a:ln/>
+                      </wps:spPr>
+                      <wps:style>
+                        <a:lnRef idx="1">
+                          <a:schemeClr val="accent1"/>
+                        </a:lnRef>
+                        <a:fillRef idx="2">
+                          <a:schemeClr val="accent1"/>
+                        </a:fillRef>
+                        <a:effectRef idx="1">
+                          <a:schemeClr val="accent1"/>
+                        </a:effectRef>
+                        <a:fontRef idx="minor">
+                          <a:schemeClr val="dk1"/>
+                        </a:fontRef>
+                      </wps:style>
+                      <wps:txbx>
+                        <w:txbxContent>
+                          <w:p>
+                            <w:pPr>
+                              <w:spacing w:after="0"/>
+                              <w:jc w:val="center"/>
+                              <w:rPr>
+                                <w:sz w:val="28"/>
+                                <w:szCs w:val="28"/>
+                                <w:lang w:val="en-US"/>
+                              </w:rPr>
+                            </w:pPr>
+                            <w:r>
+                              <w:rPr>
+                                <w:sz w:val="28"/>
+                                <w:szCs w:val="28"/>
+                                <w:lang w:val="en-US"/>
+                              </w:rPr>
+                              <w:t>1</w:t>
+                            </w:r>
+                          </w:p>
+                        </w:txbxContent>
+                      </wps:txbx>
+                      <wps:bodyPr rot="0" spcFirstLastPara="0" vertOverflow="overflow" horzOverflow="overflow" vert="horz" wrap="square" lIns="91440" tIns="45720" rIns="91440" bIns="45720" numCol="1" spcCol="0" rtlCol="0" fromWordArt="0" anchor="t" anchorCtr="0" forceAA="0" compatLnSpc="1">
+                        <a:prstTxWarp prst="textNoShape">
+                          <a:avLst/>
+                        </a:prstTxWarp>
+                        <a:noAutofit/>
+                      </wps:bodyPr>
+                    </wps:wsp>
+                  </a:graphicData>
+                </a:graphic>
+                <wp14:sizeRelH relativeFrom="margin">
+                  <wp14:pctWidth>0</wp14:pctWidth>
+                </wp14:sizeRelH>
+                <wp14:sizeRelV relativeFrom="margin">
+                  <wp14:pctHeight>0</wp14:pctHeight>
+                </wp14:sizeRelV>
+              </wp:anchor>
+            </w:drawing>
+          </mc:Choice>
+          <mc:Fallback>
+            <w:pict>
+              <v:shape w14:anchorId="511E1919" id="_x0000_s1032" type="#_x0000_t202" style="position:absolute;left:0;text-align:left;margin-left:44.55pt;margin-top:18.3pt;width:30.75pt;height:20.75pt;z-index:251667456;visibility:visible;mso-wrap-style:square;mso-width-percent:0;mso-height-percent:0;mso-wrap-distance-left:9pt;mso-wrap-distance-top:0;mso-wrap-distance-right:9pt;mso-wrap-distance-bottom:0;mso-position-horizontal:absolute;mso-position-horizontal-relative:text;mso-position-vertical:absolute;mso-position-vertical-relative:text;mso-width-percent:0;mso-height-percent:0;mso-width-relative:margin;mso-height-relative:margin;v-text-anchor:top" o:gfxdata="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" fillcolor="#82a0d7 [2164]" strokecolor="#4472c4 [3204]" strokeweight=".5pt">
+                <v:fill color2="#678ccf [2612]" rotate="t" colors="0 #a8b7df;.5 #9aabd9;1 #879ed7" focus="100%" type="gradient">
+                  <o:fill v:ext="view" type="gradientUnscaled"/>
+                </v:fill>
+                <v:textbox>
+                  <w:txbxContent>
+                    <w:p>
+                      <w:pPr>
+                        <w:spacing w:after="0"/>
+                        <w:jc w:val="center"/>
+                        <w:rPr>
+                          <w:sz w:val="28"/>
+                          <w:szCs w:val="28"/>
+                          <w:lang w:val="en-US"/>
+                        </w:rPr>
+                      </w:pPr>
+                      <w:r>
+                        <w:rPr>
+                          <w:sz w:val="28"/>
+                          <w:szCs w:val="28"/>
+                          <w:lang w:val="en-US"/>
+                        </w:rPr>
+                        <w:t>1</w:t>
+                      </w:r>
+                    </w:p>
+                  </w:txbxContent>
+                </v:textbox>
+              </v:shape>
+            </w:pict>
+          </mc:Fallback>
+        </mc:AlternateContent>
+      </w:r>
+      <w:r>
+        <w:rPr>
+          <w:noProof/>
+        </w:rPr>
+        <w:drawing>
+          <wp:inline distT="0" distB="0" distL="0" distR="0" wp14:anchorId="686CFFE3" wp14:editId="026E0724">
+            <wp:extent cx="5943600" cy="5182468"/>
+            <wp:effectExtent l="0" t="0" r="0" b="0"/>
+            <wp:docPr id="130254014" name="Picture 130254014" descr="A screenshot of a computer&#10;&#10;Description automatically generated"/>
+            <wp:cNvGraphicFramePr>
+              <a:graphicFrameLocks xmlns:a="http://schemas.openxmlformats.org/drawingml/2006/main" noChangeAspect="1"/>
+            </wp:cNvGraphicFramePr>
+            <a:graphic xmlns:a="http://schemas.openxmlformats.org/drawingml/2006/main">
+              <a:graphicData uri="http://schemas.openxmlformats.org/drawingml/2006/picture">
+                <pic:pic xmlns:pic="http://schemas.openxmlformats.org/drawingml/2006/picture">
+                  <pic:nvPicPr>
+                    <pic:cNvPr id="2116045278" name="Picture 1" descr="A screenshot of a computer&#10;&#10;Description automatically generated"/>
+                    <pic:cNvPicPr/>
+                  </pic:nvPicPr>
+                  <pic:blipFill>
+                    <a:blip r:embed="rId6"/>
+                    <a:stretch>
+                      <a:fillRect/>
+                    </a:stretch>
+                  </pic:blipFill>
+                  <pic:spPr>
+                    <a:xfrm>
+                      <a:off x="0" y="0"/>
+                      <a:ext cx="5943600" cy="5182468"/>
+                    </a:xfrm>
+                    <a:prstGeom prst="rect">
+                      <a:avLst/>
+                    </a:prstGeom>
+                  </pic:spPr>
+                </pic:pic>
+              </a:graphicData>
+            </a:graphic>
+          </wp:inline>
+        </w:drawing>
+      </w:r>
+    </w:p>
+    <w:p>
+      <w:pPr>
+        <w:rPr>
+          <w:noProof/>
+        </w:rPr>
+      </w:pPr>
+    </w:p>
+    <w:p>
+      <w:pPr>
+        <w:rPr>
+          <w:noProof/>
+        </w:rPr>
+      </w:pPr>
+    </w:p>
+    <w:p>
+      <w:pPr>
+        <w:rPr>
+          <w:noProof/>
+        </w:rPr>
+      </w:pPr>
+    </w:p>
+    <w:p>
+      <w:pPr>
+        <w:rPr>
+          <w:noProof/>
+        </w:rPr>
+      </w:pPr>
+    </w:p>
+    <w:p>
+      <w:pPr>
+        <w:pStyle w:val="Heading1"/>
+        <w:rPr>
+          <w:noProof/>
+        </w:rPr>
+      </w:pPr>
+      <w:bookmarkStart w:id="2" w:name="_Toc145793517"/>
+      <w:r>
+        <w:rPr>
+          <w:noProof/>
+        </w:rPr>
+        <w:t>Detalle del menu Archivo</w:t>
+      </w:r>
+      <w:bookmarkEnd w:id="2"/>
+    </w:p>
+    <w:p>
+      <w:pPr>
+        <w:pStyle w:val="ListParagraph"/>
+        <w:numPr>
+          <w:ilvl w:val="0"/>
+          <w:numId w:val="4"/>
+        </w:numPr>
+      </w:pPr>
+      <w:r>
+        <w:rPr>
+          <w:b/>
+          <w:bCs/>
+        </w:rPr>
+        <w:t>Abrir Archivo:</w:t>
+      </w:r>
+      <w:r>
+        <w:t xml:space="preserve"> Esta opción abre archivos de extensión. </w:t>
+      </w:r>
+      <w:proofErr w:type="spellStart"/>
+      <w:r>
+        <w:t>json</w:t>
+      </w:r>
+      <w:proofErr w:type="spellEnd"/>
+      <w:r>
+        <w:t xml:space="preserve"> </w:t>
+      </w:r>
+      <w:proofErr w:type="gramStart"/>
+      <w:r>
+        <w:t>y .</w:t>
+      </w:r>
+      <w:proofErr w:type="spellStart"/>
+      <w:r>
+        <w:t>sp</w:t>
+      </w:r>
+      <w:proofErr w:type="spellEnd"/>
+      <w:proofErr w:type="gramEnd"/>
+      <w:r>
+        <w:t xml:space="preserve"> en cualquier lugar del ordenador.</w:t>
+      </w:r>
+    </w:p>
+    <w:p>
+      <w:pPr>
+        <w:pStyle w:val="ListParagraph"/>
+        <w:numPr>
+          <w:ilvl w:val="0"/>
+          <w:numId w:val="4"/>
+        </w:numPr>
+      </w:pPr>
+      <w:r>
+        <w:rPr>
+          <w:b/>
+          <w:bCs/>
+        </w:rPr>
+        <w:t>Guardar:</w:t>
+      </w:r>
+      <w:r>
+        <w:t xml:space="preserve"> Guarda el archivo actual.</w:t>
+      </w:r>
+    </w:p>
+    <w:p>
+      <w:pPr>
+        <w:pStyle w:val="ListParagraph"/>
+        <w:numPr>
+          <w:ilvl w:val="0"/>
+          <w:numId w:val="4"/>
+        </w:numPr>
+      </w:pPr>
+      <w:r>
+        <w:rPr>
+          <w:b/>
+          <w:bCs/>
+        </w:rPr>
+        <w:t>Guardar como:</w:t>
+      </w:r>
+      <w:r>
+        <w:t xml:space="preserve"> Guarda el archivo en algún que el usuario desee.</w:t>
+      </w:r>
+    </w:p>
+    <w:p>
+      <w:pPr>
+        <w:rPr>
+          <w:noProof/>
+        </w:rPr>
+      </w:pPr>
+    </w:p>
+    <w:p>
+      <w:pPr>
+        <w:jc w:val="center"/>
+      </w:pPr>
+      <w:r>
+        <w:rPr>
+          <w:noProof/>
+        </w:rPr>
+        <w:drawing>
+          <wp:inline distT="0" distB="0" distL="0" distR="0" wp14:anchorId="2B520B1A" wp14:editId="08BEB764">
+            <wp:extent cx="2274570" cy="1616659"/>
+            <wp:effectExtent l="0" t="0" r="0" b="3175"/>
             <wp:docPr id="1454782588" name="Picture 1" descr="A screenshot of a computer&#10;&#10;Description automatically generated"/>
             <wp:cNvGraphicFramePr>
               <a:graphicFrameLocks xmlns:a="http://schemas.openxmlformats.org/drawingml/2006/main" noChangeAspect="1"/>
@@ -39,14 +1842,14 @@
                     <pic:cNvPicPr/>
                   </pic:nvPicPr>
                   <pic:blipFill rotWithShape="1">
-                    <a:blip r:embed="rId4"/>
-                    <a:srcRect l="59964" t="9400" r="25308" b="56546"/>
+                    <a:blip r:embed="rId7"/>
+                    <a:srcRect l="59964" t="9400" r="31267" b="68444"/>
                     <a:stretch/>
                   </pic:blipFill>
                   <pic:spPr bwMode="auto">
                     <a:xfrm>
                       <a:off x="0" y="0"/>
-                      <a:ext cx="3837850" cy="2496332"/>
+                      <a:ext cx="2275310" cy="1617185"/>
                     </a:xfrm>
                     <a:prstGeom prst="rect">
                       <a:avLst/>
@@ -70,17 +1873,253 @@
     <w:p/>
     <w:p>
       <w:pPr>
-        <w:rPr>
-          <w:noProof/>
-        </w:rPr>
-      </w:pPr>
+        <w:pStyle w:val="Heading2"/>
+      </w:pPr>
+      <w:bookmarkStart w:id="3" w:name="_Toc145793518"/>
+      <w:r>
+        <w:t>Ejemplo de ventana emergente abrir y guardar como:</w:t>
+      </w:r>
+      <w:bookmarkEnd w:id="3"/>
     </w:p>
     <w:p>
-      <w:r>
-        <w:rPr>
-          <w:noProof/>
-        </w:rPr>
+      <w:pPr>
+        <w:jc w:val="center"/>
+      </w:pPr>
+      <w:r>
+        <w:rPr>
+          <w:noProof/>
+        </w:rPr>
+        <w:drawing>
+          <wp:inline distT="0" distB="0" distL="0" distR="0" wp14:anchorId="2226EA08" wp14:editId="022F70F2">
+            <wp:extent cx="5420563" cy="3737061"/>
+            <wp:effectExtent l="0" t="0" r="8890" b="0"/>
+            <wp:docPr id="772738792" name="Picture 1" descr="A screenshot of a computer&#10;&#10;Description automatically generated"/>
+            <wp:cNvGraphicFramePr>
+              <a:graphicFrameLocks xmlns:a="http://schemas.openxmlformats.org/drawingml/2006/main" noChangeAspect="1"/>
+            </wp:cNvGraphicFramePr>
+            <a:graphic xmlns:a="http://schemas.openxmlformats.org/drawingml/2006/main">
+              <a:graphicData uri="http://schemas.openxmlformats.org/drawingml/2006/picture">
+                <pic:pic xmlns:pic="http://schemas.openxmlformats.org/drawingml/2006/picture">
+                  <pic:nvPicPr>
+                    <pic:cNvPr id="772738792" name="Picture 1" descr="A screenshot of a computer&#10;&#10;Description automatically generated"/>
+                    <pic:cNvPicPr/>
+                  </pic:nvPicPr>
+                  <pic:blipFill>
+                    <a:blip r:embed="rId8"/>
+                    <a:stretch>
+                      <a:fillRect/>
+                    </a:stretch>
+                  </pic:blipFill>
+                  <pic:spPr>
+                    <a:xfrm>
+                      <a:off x="0" y="0"/>
+                      <a:ext cx="5426743" cy="3741322"/>
+                    </a:xfrm>
+                    <a:prstGeom prst="rect">
+                      <a:avLst/>
+                    </a:prstGeom>
+                  </pic:spPr>
+                </pic:pic>
+              </a:graphicData>
+            </a:graphic>
+          </wp:inline>
+        </w:drawing>
+      </w:r>
+    </w:p>
+    <w:p>
+      <w:pPr>
+        <w:pStyle w:val="Heading1"/>
+        <w:rPr>
+          <w:noProof/>
+        </w:rPr>
+      </w:pPr>
+      <w:bookmarkStart w:id="4" w:name="_Toc145793519"/>
+      <w:r>
         <w:lastRenderedPageBreak/>
+        <w:t>Detalle del menú de reportes</w:t>
+      </w:r>
+      <w:bookmarkEnd w:id="4"/>
+    </w:p>
+    <w:p>
+      <w:pPr>
+        <w:pStyle w:val="ListParagraph"/>
+        <w:numPr>
+          <w:ilvl w:val="0"/>
+          <w:numId w:val="5"/>
+        </w:numPr>
+      </w:pPr>
+      <w:proofErr w:type="spellStart"/>
+      <w:r>
+        <w:rPr>
+          <w:b/>
+          <w:bCs/>
+        </w:rPr>
+        <w:t>Tokens_STATPY</w:t>
+      </w:r>
+      <w:proofErr w:type="spellEnd"/>
+      <w:r>
+        <w:rPr>
+          <w:b/>
+          <w:bCs/>
+        </w:rPr>
+        <w:t>:</w:t>
+      </w:r>
+      <w:r>
+        <w:t xml:space="preserve"> Muestra tabla de tokens en </w:t>
+      </w:r>
+      <w:proofErr w:type="spellStart"/>
+      <w:r>
+        <w:t>html</w:t>
+      </w:r>
+      <w:proofErr w:type="spellEnd"/>
+      <w:r>
+        <w:t xml:space="preserve"> del STATPY</w:t>
+      </w:r>
+    </w:p>
+    <w:p>
+      <w:pPr>
+        <w:pStyle w:val="ListParagraph"/>
+        <w:numPr>
+          <w:ilvl w:val="0"/>
+          <w:numId w:val="5"/>
+        </w:numPr>
+      </w:pPr>
+      <w:proofErr w:type="spellStart"/>
+      <w:r>
+        <w:rPr>
+          <w:b/>
+          <w:bCs/>
+        </w:rPr>
+        <w:t>Errores_STATPY</w:t>
+      </w:r>
+      <w:proofErr w:type="spellEnd"/>
+      <w:r>
+        <w:rPr>
+          <w:b/>
+          <w:bCs/>
+        </w:rPr>
+        <w:t>:</w:t>
+      </w:r>
+      <w:r>
+        <w:t xml:space="preserve"> </w:t>
+      </w:r>
+      <w:r>
+        <w:t xml:space="preserve">Muestra tabla de </w:t>
+      </w:r>
+      <w:r>
+        <w:t>errores</w:t>
+      </w:r>
+      <w:r>
+        <w:t xml:space="preserve"> en </w:t>
+      </w:r>
+      <w:proofErr w:type="spellStart"/>
+      <w:r>
+        <w:t>html</w:t>
+      </w:r>
+      <w:proofErr w:type="spellEnd"/>
+      <w:r>
+        <w:t xml:space="preserve"> del STATPY</w:t>
+      </w:r>
+    </w:p>
+    <w:p>
+      <w:pPr>
+        <w:pStyle w:val="ListParagraph"/>
+        <w:numPr>
+          <w:ilvl w:val="0"/>
+          <w:numId w:val="5"/>
+        </w:numPr>
+      </w:pPr>
+      <w:proofErr w:type="spellStart"/>
+      <w:r>
+        <w:rPr>
+          <w:b/>
+          <w:bCs/>
+        </w:rPr>
+        <w:t>Tokens_JSON</w:t>
+      </w:r>
+      <w:proofErr w:type="spellEnd"/>
+      <w:r>
+        <w:rPr>
+          <w:b/>
+          <w:bCs/>
+        </w:rPr>
+        <w:t>:</w:t>
+      </w:r>
+      <w:r>
+        <w:t xml:space="preserve"> </w:t>
+      </w:r>
+      <w:r>
+        <w:t xml:space="preserve">Muestra tabla de tokens en </w:t>
+      </w:r>
+      <w:proofErr w:type="spellStart"/>
+      <w:r>
+        <w:t>html</w:t>
+      </w:r>
+      <w:proofErr w:type="spellEnd"/>
+      <w:r>
+        <w:t xml:space="preserve"> del </w:t>
+      </w:r>
+      <w:r>
+        <w:t>JSON</w:t>
+      </w:r>
+    </w:p>
+    <w:p>
+      <w:pPr>
+        <w:pStyle w:val="ListParagraph"/>
+        <w:numPr>
+          <w:ilvl w:val="0"/>
+          <w:numId w:val="5"/>
+        </w:numPr>
+      </w:pPr>
+      <w:proofErr w:type="spellStart"/>
+      <w:r>
+        <w:rPr>
+          <w:b/>
+          <w:bCs/>
+        </w:rPr>
+        <w:t>Errores_Json</w:t>
+      </w:r>
+      <w:proofErr w:type="spellEnd"/>
+      <w:r>
+        <w:rPr>
+          <w:b/>
+          <w:bCs/>
+        </w:rPr>
+        <w:t>:</w:t>
+      </w:r>
+      <w:r>
+        <w:t xml:space="preserve"> </w:t>
+      </w:r>
+      <w:r>
+        <w:t xml:space="preserve">Muestra tabla de </w:t>
+      </w:r>
+      <w:r>
+        <w:t>errores</w:t>
+      </w:r>
+      <w:r>
+        <w:t xml:space="preserve"> en </w:t>
+      </w:r>
+      <w:proofErr w:type="spellStart"/>
+      <w:r>
+        <w:t>html</w:t>
+      </w:r>
+      <w:proofErr w:type="spellEnd"/>
+      <w:r>
+        <w:t xml:space="preserve"> del </w:t>
+      </w:r>
+      <w:r>
+        <w:t>JSON</w:t>
+      </w:r>
+    </w:p>
+    <w:p/>
+    <w:p>
+      <w:pPr>
+        <w:jc w:val="center"/>
+      </w:pPr>
+      <w:r>
+        <w:rPr>
+          <w:noProof/>
+        </w:rPr>
         <w:drawing>
           <wp:inline distT="0" distB="0" distL="0" distR="0" wp14:anchorId="79E757AF" wp14:editId="375FFA82">
             <wp:extent cx="3122762" cy="3367067"/>
@@ -97,7 +2136,7 @@
                     <pic:cNvPicPr/>
                   </pic:nvPicPr>
                   <pic:blipFill rotWithShape="1">
-                    <a:blip r:embed="rId5"/>
+                    <a:blip r:embed="rId9"/>
                     <a:srcRect l="60238" t="9290" r="30624" b="55683"/>
                     <a:stretch/>
                   </pic:blipFill>
@@ -126,48 +2165,7 @@
       </w:r>
     </w:p>
     <w:p/>
-    <w:p>
-      <w:r>
-        <w:rPr>
-          <w:noProof/>
-        </w:rPr>
-        <w:drawing>
-          <wp:inline distT="0" distB="0" distL="0" distR="0" wp14:anchorId="0847DF73" wp14:editId="71A40556">
-            <wp:extent cx="5943600" cy="4097655"/>
-            <wp:effectExtent l="0" t="0" r="0" b="0"/>
-            <wp:docPr id="772738792" name="Picture 1" descr="A screenshot of a computer&#10;&#10;Description automatically generated"/>
-            <wp:cNvGraphicFramePr>
-              <a:graphicFrameLocks xmlns:a="http://schemas.openxmlformats.org/drawingml/2006/main" noChangeAspect="1"/>
-            </wp:cNvGraphicFramePr>
-            <a:graphic xmlns:a="http://schemas.openxmlformats.org/drawingml/2006/main">
-              <a:graphicData uri="http://schemas.openxmlformats.org/drawingml/2006/picture">
-                <pic:pic xmlns:pic="http://schemas.openxmlformats.org/drawingml/2006/picture">
-                  <pic:nvPicPr>
-                    <pic:cNvPr id="772738792" name="Picture 1" descr="A screenshot of a computer&#10;&#10;Description automatically generated"/>
-                    <pic:cNvPicPr/>
-                  </pic:nvPicPr>
-                  <pic:blipFill>
-                    <a:blip r:embed="rId6"/>
-                    <a:stretch>
-                      <a:fillRect/>
-                    </a:stretch>
-                  </pic:blipFill>
-                  <pic:spPr>
-                    <a:xfrm>
-                      <a:off x="0" y="0"/>
-                      <a:ext cx="5943600" cy="4097655"/>
-                    </a:xfrm>
-                    <a:prstGeom prst="rect">
-                      <a:avLst/>
-                    </a:prstGeom>
-                  </pic:spPr>
-                </pic:pic>
-              </a:graphicData>
-            </a:graphic>
-          </wp:inline>
-        </w:drawing>
-      </w:r>
-    </w:p>
+    <w:p/>
     <w:p/>
     <w:p/>
     <w:p/>
@@ -182,6 +2180,456 @@
     </w:sectPr>
   </w:body>
 </w:document>
+</file>
+
+<file path=word/numbering.xml><?xml version="1.0" encoding="utf-8"?>
+<w:numbering xmlns:wpc="http://schemas.microsoft.com/office/word/2010/wordprocessingCanvas" xmlns:cx="http://schemas.microsoft.com/office/drawing/2014/chartex" xmlns:cx1="http://schemas.microsoft.com/office/drawing/2015/9/8/chartex" xmlns:cx2="http://schemas.microsoft.com/office/drawing/2015/10/21/chartex" xmlns:cx3="http://schemas.microsoft.com/office/drawing/2016/5/9/chartex" xmlns:cx4="http://schemas.microsoft.com/office/drawing/2016/5/10/chartex" xmlns:cx5="http://schemas.microsoft.com/office/drawing/2016/5/11/chartex" xmlns:cx6="http://schemas.microsoft.com/office/drawing/2016/5/12/chartex" xmlns:cx7="http://schemas.microsoft.com/office/drawing/2016/5/13/chartex" xmlns:cx8="http://schemas.microsoft.com/office/drawing/2016/5/14/chartex" xmlns:mc="http://schemas.openxmlformats.org/markup-compatibility/2006" xmlns:aink="http://schemas.microsoft.com/office/drawing/2016/ink" xmlns:am3d="http://schemas.microsoft.com/office/drawing/2017/model3d" xmlns:o="urn:schemas-microsoft-com:office:office" xmlns:oel="http://schemas.microsoft.com/office/2019/extlst" xmlns:r="http://schemas.openxmlformats.org/officeDocument/2006/relationships" xmlns:m="http://schemas.openxmlformats.org/officeDocument/2006/math" xmlns:v="urn:schemas-microsoft-com:vml" xmlns:wp14="http://schemas.microsoft.com/office/word/2010/wordprocessingDrawing" xmlns:wp="http://schemas.openxmlformats.org/drawingml/2006/wordprocessingDrawing" xmlns:w10="urn:schemas-microsoft-com:office:word" xmlns:w="http://schemas.openxmlformats.org/wordprocessingml/2006/main" xmlns:w14="http://schemas.microsoft.com/office/word/2010/wordml" xmlns:w15="http://schemas.microsoft.com/office/word/2012/wordml" xmlns:w16cex="http://schemas.microsoft.com/office/word/2018/wordml/cex" xmlns:w16cid="http://schemas.microsoft.com/office/word/2016/wordml/cid" xmlns:w16="http://schemas.microsoft.com/office/word/2018/wordml" xmlns:w16sdtdh="http://schemas.microsoft.com/office/word/2020/wordml/sdtdatahash" xmlns:w16se="http://schemas.microsoft.com/office/word/2015/wordml/symex" xmlns:wpg="http://schemas.microsoft.com/office/word/2010/wordprocessingGroup" xmlns:wpi="http://schemas.microsoft.com/office/word/2010/wordprocessingInk" xmlns:wne="http://schemas.microsoft.com/office/word/2006/wordml" xmlns:wps="http://schemas.microsoft.com/office/word/2010/wordprocessingShape" mc:Ignorable="w14 w15 w16se w16cid w16 w16cex w16sdtdh wp14">
+  <w:abstractNum w:abstractNumId="0" w15:restartNumberingAfterBreak="0">
+    <w:nsid w:val="010F4FF3"/>
+    <w:multiLevelType w:val="hybridMultilevel"/>
+    <w:tmpl w:val="D0AC0546"/>
+    <w:lvl w:ilvl="0" w:tplc="100A000F">
+      <w:start w:val="1"/>
+      <w:numFmt w:val="decimal"/>
+      <w:lvlText w:val="%1."/>
+      <w:lvlJc w:val="left"/>
+      <w:pPr>
+        <w:ind w:left="720" w:hanging="360"/>
+      </w:pPr>
+    </w:lvl>
+    <w:lvl w:ilvl="1" w:tplc="100A0019" w:tentative="1">
+      <w:start w:val="1"/>
+      <w:numFmt w:val="lowerLetter"/>
+      <w:lvlText w:val="%2."/>
+      <w:lvlJc w:val="left"/>
+      <w:pPr>
+        <w:ind w:left="1440" w:hanging="360"/>
+      </w:pPr>
+    </w:lvl>
+    <w:lvl w:ilvl="2" w:tplc="100A001B" w:tentative="1">
+      <w:start w:val="1"/>
+      <w:numFmt w:val="lowerRoman"/>
+      <w:lvlText w:val="%3."/>
+      <w:lvlJc w:val="right"/>
+      <w:pPr>
+        <w:ind w:left="2160" w:hanging="180"/>
+      </w:pPr>
+    </w:lvl>
+    <w:lvl w:ilvl="3" w:tplc="100A000F" w:tentative="1">
+      <w:start w:val="1"/>
+      <w:numFmt w:val="decimal"/>
+      <w:lvlText w:val="%4."/>
+      <w:lvlJc w:val="left"/>
+      <w:pPr>
+        <w:ind w:left="2880" w:hanging="360"/>
+      </w:pPr>
+    </w:lvl>
+    <w:lvl w:ilvl="4" w:tplc="100A0019" w:tentative="1">
+      <w:start w:val="1"/>
+      <w:numFmt w:val="lowerLetter"/>
+      <w:lvlText w:val="%5."/>
+      <w:lvlJc w:val="left"/>
+      <w:pPr>
+        <w:ind w:left="3600" w:hanging="360"/>
+      </w:pPr>
+    </w:lvl>
+    <w:lvl w:ilvl="5" w:tplc="100A001B" w:tentative="1">
+      <w:start w:val="1"/>
+      <w:numFmt w:val="lowerRoman"/>
+      <w:lvlText w:val="%6."/>
+      <w:lvlJc w:val="right"/>
+      <w:pPr>
+        <w:ind w:left="4320" w:hanging="180"/>
+      </w:pPr>
+    </w:lvl>
+    <w:lvl w:ilvl="6" w:tplc="100A000F" w:tentative="1">
+      <w:start w:val="1"/>
+      <w:numFmt w:val="decimal"/>
+      <w:lvlText w:val="%7."/>
+      <w:lvlJc w:val="left"/>
+      <w:pPr>
+        <w:ind w:left="5040" w:hanging="360"/>
+      </w:pPr>
+    </w:lvl>
+    <w:lvl w:ilvl="7" w:tplc="100A0019" w:tentative="1">
+      <w:start w:val="1"/>
+      <w:numFmt w:val="lowerLetter"/>
+      <w:lvlText w:val="%8."/>
+      <w:lvlJc w:val="left"/>
+      <w:pPr>
+        <w:ind w:left="5760" w:hanging="360"/>
+      </w:pPr>
+    </w:lvl>
+    <w:lvl w:ilvl="8" w:tplc="100A001B" w:tentative="1">
+      <w:start w:val="1"/>
+      <w:numFmt w:val="lowerRoman"/>
+      <w:lvlText w:val="%9."/>
+      <w:lvlJc w:val="right"/>
+      <w:pPr>
+        <w:ind w:left="6480" w:hanging="180"/>
+      </w:pPr>
+    </w:lvl>
+  </w:abstractNum>
+  <w:abstractNum w:abstractNumId="1" w15:restartNumberingAfterBreak="0">
+    <w:nsid w:val="084B6895"/>
+    <w:multiLevelType w:val="hybridMultilevel"/>
+    <w:tmpl w:val="F69433B2"/>
+    <w:lvl w:ilvl="0" w:tplc="100A000F">
+      <w:start w:val="1"/>
+      <w:numFmt w:val="decimal"/>
+      <w:lvlText w:val="%1."/>
+      <w:lvlJc w:val="left"/>
+      <w:pPr>
+        <w:ind w:left="720" w:hanging="360"/>
+      </w:pPr>
+    </w:lvl>
+    <w:lvl w:ilvl="1" w:tplc="100A0019" w:tentative="1">
+      <w:start w:val="1"/>
+      <w:numFmt w:val="lowerLetter"/>
+      <w:lvlText w:val="%2."/>
+      <w:lvlJc w:val="left"/>
+      <w:pPr>
+        <w:ind w:left="1440" w:hanging="360"/>
+      </w:pPr>
+    </w:lvl>
+    <w:lvl w:ilvl="2" w:tplc="100A001B" w:tentative="1">
+      <w:start w:val="1"/>
+      <w:numFmt w:val="lowerRoman"/>
+      <w:lvlText w:val="%3."/>
+      <w:lvlJc w:val="right"/>
+      <w:pPr>
+        <w:ind w:left="2160" w:hanging="180"/>
+      </w:pPr>
+    </w:lvl>
+    <w:lvl w:ilvl="3" w:tplc="100A000F" w:tentative="1">
+      <w:start w:val="1"/>
+      <w:numFmt w:val="decimal"/>
+      <w:lvlText w:val="%4."/>
+      <w:lvlJc w:val="left"/>
+      <w:pPr>
+        <w:ind w:left="2880" w:hanging="360"/>
+      </w:pPr>
+    </w:lvl>
+    <w:lvl w:ilvl="4" w:tplc="100A0019" w:tentative="1">
+      <w:start w:val="1"/>
+      <w:numFmt w:val="lowerLetter"/>
+      <w:lvlText w:val="%5."/>
+      <w:lvlJc w:val="left"/>
+      <w:pPr>
+        <w:ind w:left="3600" w:hanging="360"/>
+      </w:pPr>
+    </w:lvl>
+    <w:lvl w:ilvl="5" w:tplc="100A001B" w:tentative="1">
+      <w:start w:val="1"/>
+      <w:numFmt w:val="lowerRoman"/>
+      <w:lvlText w:val="%6."/>
+      <w:lvlJc w:val="right"/>
+      <w:pPr>
+        <w:ind w:left="4320" w:hanging="180"/>
+      </w:pPr>
+    </w:lvl>
+    <w:lvl w:ilvl="6" w:tplc="100A000F" w:tentative="1">
+      <w:start w:val="1"/>
+      <w:numFmt w:val="decimal"/>
+      <w:lvlText w:val="%7."/>
+      <w:lvlJc w:val="left"/>
+      <w:pPr>
+        <w:ind w:left="5040" w:hanging="360"/>
+      </w:pPr>
+    </w:lvl>
+    <w:lvl w:ilvl="7" w:tplc="100A0019" w:tentative="1">
+      <w:start w:val="1"/>
+      <w:numFmt w:val="lowerLetter"/>
+      <w:lvlText w:val="%8."/>
+      <w:lvlJc w:val="left"/>
+      <w:pPr>
+        <w:ind w:left="5760" w:hanging="360"/>
+      </w:pPr>
+    </w:lvl>
+    <w:lvl w:ilvl="8" w:tplc="100A001B" w:tentative="1">
+      <w:start w:val="1"/>
+      <w:numFmt w:val="lowerRoman"/>
+      <w:lvlText w:val="%9."/>
+      <w:lvlJc w:val="right"/>
+      <w:pPr>
+        <w:ind w:left="6480" w:hanging="180"/>
+      </w:pPr>
+    </w:lvl>
+  </w:abstractNum>
+  <w:abstractNum w:abstractNumId="2" w15:restartNumberingAfterBreak="0">
+    <w:nsid w:val="1ECF286B"/>
+    <w:multiLevelType w:val="hybridMultilevel"/>
+    <w:tmpl w:val="955A42E4"/>
+    <w:lvl w:ilvl="0" w:tplc="100A000F">
+      <w:start w:val="1"/>
+      <w:numFmt w:val="decimal"/>
+      <w:lvlText w:val="%1."/>
+      <w:lvlJc w:val="left"/>
+      <w:pPr>
+        <w:ind w:left="720" w:hanging="360"/>
+      </w:pPr>
+    </w:lvl>
+    <w:lvl w:ilvl="1" w:tplc="100A0019" w:tentative="1">
+      <w:start w:val="1"/>
+      <w:numFmt w:val="lowerLetter"/>
+      <w:lvlText w:val="%2."/>
+      <w:lvlJc w:val="left"/>
+      <w:pPr>
+        <w:ind w:left="1440" w:hanging="360"/>
+      </w:pPr>
+    </w:lvl>
+    <w:lvl w:ilvl="2" w:tplc="100A001B" w:tentative="1">
+      <w:start w:val="1"/>
+      <w:numFmt w:val="lowerRoman"/>
+      <w:lvlText w:val="%3."/>
+      <w:lvlJc w:val="right"/>
+      <w:pPr>
+        <w:ind w:left="2160" w:hanging="180"/>
+      </w:pPr>
+    </w:lvl>
+    <w:lvl w:ilvl="3" w:tplc="100A000F" w:tentative="1">
+      <w:start w:val="1"/>
+      <w:numFmt w:val="decimal"/>
+      <w:lvlText w:val="%4."/>
+      <w:lvlJc w:val="left"/>
+      <w:pPr>
+        <w:ind w:left="2880" w:hanging="360"/>
+      </w:pPr>
+    </w:lvl>
+    <w:lvl w:ilvl="4" w:tplc="100A0019" w:tentative="1">
+      <w:start w:val="1"/>
+      <w:numFmt w:val="lowerLetter"/>
+      <w:lvlText w:val="%5."/>
+      <w:lvlJc w:val="left"/>
+      <w:pPr>
+        <w:ind w:left="3600" w:hanging="360"/>
+      </w:pPr>
+    </w:lvl>
+    <w:lvl w:ilvl="5" w:tplc="100A001B" w:tentative="1">
+      <w:start w:val="1"/>
+      <w:numFmt w:val="lowerRoman"/>
+      <w:lvlText w:val="%6."/>
+      <w:lvlJc w:val="right"/>
+      <w:pPr>
+        <w:ind w:left="4320" w:hanging="180"/>
+      </w:pPr>
+    </w:lvl>
+    <w:lvl w:ilvl="6" w:tplc="100A000F" w:tentative="1">
+      <w:start w:val="1"/>
+      <w:numFmt w:val="decimal"/>
+      <w:lvlText w:val="%7."/>
+      <w:lvlJc w:val="left"/>
+      <w:pPr>
+        <w:ind w:left="5040" w:hanging="360"/>
+      </w:pPr>
+    </w:lvl>
+    <w:lvl w:ilvl="7" w:tplc="100A0019" w:tentative="1">
+      <w:start w:val="1"/>
+      <w:numFmt w:val="lowerLetter"/>
+      <w:lvlText w:val="%8."/>
+      <w:lvlJc w:val="left"/>
+      <w:pPr>
+        <w:ind w:left="5760" w:hanging="360"/>
+      </w:pPr>
+    </w:lvl>
+    <w:lvl w:ilvl="8" w:tplc="100A001B" w:tentative="1">
+      <w:start w:val="1"/>
+      <w:numFmt w:val="lowerRoman"/>
+      <w:lvlText w:val="%9."/>
+      <w:lvlJc w:val="right"/>
+      <w:pPr>
+        <w:ind w:left="6480" w:hanging="180"/>
+      </w:pPr>
+    </w:lvl>
+  </w:abstractNum>
+  <w:abstractNum w:abstractNumId="3" w15:restartNumberingAfterBreak="0">
+    <w:nsid w:val="266700AA"/>
+    <w:multiLevelType w:val="hybridMultilevel"/>
+    <w:tmpl w:val="3F32C806"/>
+    <w:lvl w:ilvl="0" w:tplc="100A000F">
+      <w:start w:val="1"/>
+      <w:numFmt w:val="decimal"/>
+      <w:lvlText w:val="%1."/>
+      <w:lvlJc w:val="left"/>
+      <w:pPr>
+        <w:ind w:left="720" w:hanging="360"/>
+      </w:pPr>
+    </w:lvl>
+    <w:lvl w:ilvl="1" w:tplc="100A0019" w:tentative="1">
+      <w:start w:val="1"/>
+      <w:numFmt w:val="lowerLetter"/>
+      <w:lvlText w:val="%2."/>
+      <w:lvlJc w:val="left"/>
+      <w:pPr>
+        <w:ind w:left="1440" w:hanging="360"/>
+      </w:pPr>
+    </w:lvl>
+    <w:lvl w:ilvl="2" w:tplc="100A001B" w:tentative="1">
+      <w:start w:val="1"/>
+      <w:numFmt w:val="lowerRoman"/>
+      <w:lvlText w:val="%3."/>
+      <w:lvlJc w:val="right"/>
+      <w:pPr>
+        <w:ind w:left="2160" w:hanging="180"/>
+      </w:pPr>
+    </w:lvl>
+    <w:lvl w:ilvl="3" w:tplc="100A000F" w:tentative="1">
+      <w:start w:val="1"/>
+      <w:numFmt w:val="decimal"/>
+      <w:lvlText w:val="%4."/>
+      <w:lvlJc w:val="left"/>
+      <w:pPr>
+        <w:ind w:left="2880" w:hanging="360"/>
+      </w:pPr>
+    </w:lvl>
+    <w:lvl w:ilvl="4" w:tplc="100A0019" w:tentative="1">
+      <w:start w:val="1"/>
+      <w:numFmt w:val="lowerLetter"/>
+      <w:lvlText w:val="%5."/>
+      <w:lvlJc w:val="left"/>
+      <w:pPr>
+        <w:ind w:left="3600" w:hanging="360"/>
+      </w:pPr>
+    </w:lvl>
+    <w:lvl w:ilvl="5" w:tplc="100A001B" w:tentative="1">
+      <w:start w:val="1"/>
+      <w:numFmt w:val="lowerRoman"/>
+      <w:lvlText w:val="%6."/>
+      <w:lvlJc w:val="right"/>
+      <w:pPr>
+        <w:ind w:left="4320" w:hanging="180"/>
+      </w:pPr>
+    </w:lvl>
+    <w:lvl w:ilvl="6" w:tplc="100A000F" w:tentative="1">
+      <w:start w:val="1"/>
+      <w:numFmt w:val="decimal"/>
+      <w:lvlText w:val="%7."/>
+      <w:lvlJc w:val="left"/>
+      <w:pPr>
+        <w:ind w:left="5040" w:hanging="360"/>
+      </w:pPr>
+    </w:lvl>
+    <w:lvl w:ilvl="7" w:tplc="100A0019" w:tentative="1">
+      <w:start w:val="1"/>
+      <w:numFmt w:val="lowerLetter"/>
+      <w:lvlText w:val="%8."/>
+      <w:lvlJc w:val="left"/>
+      <w:pPr>
+        <w:ind w:left="5760" w:hanging="360"/>
+      </w:pPr>
+    </w:lvl>
+    <w:lvl w:ilvl="8" w:tplc="100A001B" w:tentative="1">
+      <w:start w:val="1"/>
+      <w:numFmt w:val="lowerRoman"/>
+      <w:lvlText w:val="%9."/>
+      <w:lvlJc w:val="right"/>
+      <w:pPr>
+        <w:ind w:left="6480" w:hanging="180"/>
+      </w:pPr>
+    </w:lvl>
+  </w:abstractNum>
+  <w:abstractNum w:abstractNumId="4" w15:restartNumberingAfterBreak="0">
+    <w:nsid w:val="5EFA6779"/>
+    <w:multiLevelType w:val="hybridMultilevel"/>
+    <w:tmpl w:val="93AA7F5A"/>
+    <w:lvl w:ilvl="0" w:tplc="100A000F">
+      <w:start w:val="1"/>
+      <w:numFmt w:val="decimal"/>
+      <w:lvlText w:val="%1."/>
+      <w:lvlJc w:val="left"/>
+      <w:pPr>
+        <w:ind w:left="720" w:hanging="360"/>
+      </w:pPr>
+    </w:lvl>
+    <w:lvl w:ilvl="1" w:tplc="100A0019" w:tentative="1">
+      <w:start w:val="1"/>
+      <w:numFmt w:val="lowerLetter"/>
+      <w:lvlText w:val="%2."/>
+      <w:lvlJc w:val="left"/>
+      <w:pPr>
+        <w:ind w:left="1440" w:hanging="360"/>
+      </w:pPr>
+    </w:lvl>
+    <w:lvl w:ilvl="2" w:tplc="100A001B" w:tentative="1">
+      <w:start w:val="1"/>
+      <w:numFmt w:val="lowerRoman"/>
+      <w:lvlText w:val="%3."/>
+      <w:lvlJc w:val="right"/>
+      <w:pPr>
+        <w:ind w:left="2160" w:hanging="180"/>
+      </w:pPr>
+    </w:lvl>
+    <w:lvl w:ilvl="3" w:tplc="100A000F" w:tentative="1">
+      <w:start w:val="1"/>
+      <w:numFmt w:val="decimal"/>
+      <w:lvlText w:val="%4."/>
+      <w:lvlJc w:val="left"/>
+      <w:pPr>
+        <w:ind w:left="2880" w:hanging="360"/>
+      </w:pPr>
+    </w:lvl>
+    <w:lvl w:ilvl="4" w:tplc="100A0019" w:tentative="1">
+      <w:start w:val="1"/>
+      <w:numFmt w:val="lowerLetter"/>
+      <w:lvlText w:val="%5."/>
+      <w:lvlJc w:val="left"/>
+      <w:pPr>
+        <w:ind w:left="3600" w:hanging="360"/>
+      </w:pPr>
+    </w:lvl>
+    <w:lvl w:ilvl="5" w:tplc="100A001B" w:tentative="1">
+      <w:start w:val="1"/>
+      <w:numFmt w:val="lowerRoman"/>
+      <w:lvlText w:val="%6."/>
+      <w:lvlJc w:val="right"/>
+      <w:pPr>
+        <w:ind w:left="4320" w:hanging="180"/>
+      </w:pPr>
+    </w:lvl>
+    <w:lvl w:ilvl="6" w:tplc="100A000F" w:tentative="1">
+      <w:start w:val="1"/>
+      <w:numFmt w:val="decimal"/>
+      <w:lvlText w:val="%7."/>
+      <w:lvlJc w:val="left"/>
+      <w:pPr>
+        <w:ind w:left="5040" w:hanging="360"/>
+      </w:pPr>
+    </w:lvl>
+    <w:lvl w:ilvl="7" w:tplc="100A0019" w:tentative="1">
+      <w:start w:val="1"/>
+      <w:numFmt w:val="lowerLetter"/>
+      <w:lvlText w:val="%8."/>
+      <w:lvlJc w:val="left"/>
+      <w:pPr>
+        <w:ind w:left="5760" w:hanging="360"/>
+      </w:pPr>
+    </w:lvl>
+    <w:lvl w:ilvl="8" w:tplc="100A001B" w:tentative="1">
+      <w:start w:val="1"/>
+      <w:numFmt w:val="lowerRoman"/>
+      <w:lvlText w:val="%9."/>
+      <w:lvlJc w:val="right"/>
+      <w:pPr>
+        <w:ind w:left="6480" w:hanging="180"/>
+      </w:pPr>
+    </w:lvl>
+  </w:abstractNum>
+  <w:num w:numId="1" w16cid:durableId="1510563021">
+    <w:abstractNumId w:val="4"/>
+  </w:num>
+  <w:num w:numId="2" w16cid:durableId="1832984277">
+    <w:abstractNumId w:val="1"/>
+  </w:num>
+  <w:num w:numId="3" w16cid:durableId="2010670199">
+    <w:abstractNumId w:val="0"/>
+  </w:num>
+  <w:num w:numId="4" w16cid:durableId="813987832">
+    <w:abstractNumId w:val="3"/>
+  </w:num>
+  <w:num w:numId="5" w16cid:durableId="610210760">
+    <w:abstractNumId w:val="2"/>
+  </w:num>
+</w:numbering>
 </file>
 
 <file path=word/styles.xml><?xml version="1.0" encoding="utf-8"?>
@@ -585,6 +3033,49 @@
     <w:name w:val="Normal"/>
     <w:qFormat/>
   </w:style>
+  <w:style w:type="paragraph" w:styleId="Heading1">
+    <w:name w:val="heading 1"/>
+    <w:basedOn w:val="Normal"/>
+    <w:next w:val="Normal"/>
+    <w:link w:val="Heading1Char"/>
+    <w:uiPriority w:val="9"/>
+    <w:qFormat/>
+    <w:rsid w:val="00EC6ADC"/>
+    <w:pPr>
+      <w:keepNext/>
+      <w:keepLines/>
+      <w:spacing w:before="240" w:after="0"/>
+      <w:outlineLvl w:val="0"/>
+    </w:pPr>
+    <w:rPr>
+      <w:rFonts w:asciiTheme="majorHAnsi" w:eastAsiaTheme="majorEastAsia" w:hAnsiTheme="majorHAnsi" w:cstheme="majorBidi"/>
+      <w:color w:val="2F5496" w:themeColor="accent1" w:themeShade="BF"/>
+      <w:sz w:val="32"/>
+      <w:szCs w:val="32"/>
+    </w:rPr>
+  </w:style>
+  <w:style w:type="paragraph" w:styleId="Heading2">
+    <w:name w:val="heading 2"/>
+    <w:basedOn w:val="Normal"/>
+    <w:next w:val="Normal"/>
+    <w:link w:val="Heading2Char"/>
+    <w:uiPriority w:val="9"/>
+    <w:unhideWhenUsed/>
+    <w:qFormat/>
+    <w:rsid w:val="00BC7045"/>
+    <w:pPr>
+      <w:keepNext/>
+      <w:keepLines/>
+      <w:spacing w:before="40" w:after="0"/>
+      <w:outlineLvl w:val="1"/>
+    </w:pPr>
+    <w:rPr>
+      <w:rFonts w:asciiTheme="majorHAnsi" w:eastAsiaTheme="majorEastAsia" w:hAnsiTheme="majorHAnsi" w:cstheme="majorBidi"/>
+      <w:color w:val="2F5496" w:themeColor="accent1" w:themeShade="BF"/>
+      <w:sz w:val="26"/>
+      <w:szCs w:val="26"/>
+    </w:rPr>
+  </w:style>
   <w:style w:type="character" w:default="1" w:styleId="DefaultParagraphFont">
     <w:name w:val="Default Paragraph Font"/>
     <w:uiPriority w:val="1"/>
@@ -611,6 +3102,96 @@
     <w:uiPriority w:val="99"/>
     <w:semiHidden/>
     <w:unhideWhenUsed/>
+  </w:style>
+  <w:style w:type="paragraph" w:styleId="ListParagraph">
+    <w:name w:val="List Paragraph"/>
+    <w:basedOn w:val="Normal"/>
+    <w:uiPriority w:val="34"/>
+    <w:qFormat/>
+    <w:rsid w:val="00EC6ADC"/>
+    <w:pPr>
+      <w:ind w:left="720"/>
+      <w:contextualSpacing/>
+    </w:pPr>
+  </w:style>
+  <w:style w:type="character" w:customStyle="1" w:styleId="Heading1Char">
+    <w:name w:val="Heading 1 Char"/>
+    <w:basedOn w:val="DefaultParagraphFont"/>
+    <w:link w:val="Heading1"/>
+    <w:uiPriority w:val="9"/>
+    <w:rsid w:val="00EC6ADC"/>
+    <w:rPr>
+      <w:rFonts w:asciiTheme="majorHAnsi" w:eastAsiaTheme="majorEastAsia" w:hAnsiTheme="majorHAnsi" w:cstheme="majorBidi"/>
+      <w:color w:val="2F5496" w:themeColor="accent1" w:themeShade="BF"/>
+      <w:sz w:val="32"/>
+      <w:szCs w:val="32"/>
+    </w:rPr>
+  </w:style>
+  <w:style w:type="character" w:customStyle="1" w:styleId="Heading2Char">
+    <w:name w:val="Heading 2 Char"/>
+    <w:basedOn w:val="DefaultParagraphFont"/>
+    <w:link w:val="Heading2"/>
+    <w:uiPriority w:val="9"/>
+    <w:rsid w:val="00BC7045"/>
+    <w:rPr>
+      <w:rFonts w:asciiTheme="majorHAnsi" w:eastAsiaTheme="majorEastAsia" w:hAnsiTheme="majorHAnsi" w:cstheme="majorBidi"/>
+      <w:color w:val="2F5496" w:themeColor="accent1" w:themeShade="BF"/>
+      <w:sz w:val="26"/>
+      <w:szCs w:val="26"/>
+    </w:rPr>
+  </w:style>
+  <w:style w:type="paragraph" w:styleId="TOCHeading">
+    <w:name w:val="TOC Heading"/>
+    <w:basedOn w:val="Heading1"/>
+    <w:next w:val="Normal"/>
+    <w:uiPriority w:val="39"/>
+    <w:unhideWhenUsed/>
+    <w:qFormat/>
+    <w:rsid w:val="002459D1"/>
+    <w:pPr>
+      <w:outlineLvl w:val="9"/>
+    </w:pPr>
+    <w:rPr>
+      <w:kern w:val="0"/>
+      <w:lang w:val="en-US"/>
+      <w14:ligatures w14:val="none"/>
+    </w:rPr>
+  </w:style>
+  <w:style w:type="paragraph" w:styleId="TOC1">
+    <w:name w:val="toc 1"/>
+    <w:basedOn w:val="Normal"/>
+    <w:next w:val="Normal"/>
+    <w:autoRedefine/>
+    <w:uiPriority w:val="39"/>
+    <w:unhideWhenUsed/>
+    <w:rsid w:val="002459D1"/>
+    <w:pPr>
+      <w:spacing w:after="100"/>
+    </w:pPr>
+  </w:style>
+  <w:style w:type="paragraph" w:styleId="TOC2">
+    <w:name w:val="toc 2"/>
+    <w:basedOn w:val="Normal"/>
+    <w:next w:val="Normal"/>
+    <w:autoRedefine/>
+    <w:uiPriority w:val="39"/>
+    <w:unhideWhenUsed/>
+    <w:rsid w:val="002459D1"/>
+    <w:pPr>
+      <w:spacing w:after="100"/>
+      <w:ind w:left="220"/>
+    </w:pPr>
+  </w:style>
+  <w:style w:type="character" w:styleId="Hyperlink">
+    <w:name w:val="Hyperlink"/>
+    <w:basedOn w:val="DefaultParagraphFont"/>
+    <w:uiPriority w:val="99"/>
+    <w:unhideWhenUsed/>
+    <w:rsid w:val="002459D1"/>
+    <w:rPr>
+      <w:color w:val="0563C1" w:themeColor="hyperlink"/>
+      <w:u w:val="single"/>
+    </w:rPr>
   </w:style>
 </w:styles>
 </file>
@@ -908,4 +3489,16 @@
     </a:ext>
   </a:extLst>
 </a:theme>
+</file>
+
+<file path=customXml/item1.xml><?xml version="1.0" encoding="utf-8"?>
+<b:Sources xmlns:b="http://schemas.openxmlformats.org/officeDocument/2006/bibliography" xmlns="http://schemas.openxmlformats.org/officeDocument/2006/bibliography" SelectedStyle="\APASixthEditionOfficeOnline.xsl" StyleName="APA" Version="6"/>
+</file>
+
+<file path=customXml/itemProps1.xml><?xml version="1.0" encoding="utf-8"?>
+<ds:datastoreItem xmlns:ds="http://schemas.openxmlformats.org/officeDocument/2006/customXml" ds:itemID="{7A8A6F1F-401D-4435-9DE5-E1FA9D528BDC}">
+  <ds:schemaRefs>
+    <ds:schemaRef ds:uri="http://schemas.openxmlformats.org/officeDocument/2006/bibliography"/>
+  </ds:schemaRefs>
+</ds:datastoreItem>
 </file>
</xml_diff>